<commit_message>
created structure of semantic analyser
</commit_message>
<xml_diff>
--- a/Отчет Колесников АС ПМИ-4-18.docx
+++ b/Отчет Колесников АС ПМИ-4-18.docx
@@ -802,7 +802,7 @@
         </w:sectPr>
       </w:pPr>
     </w:p>
-    <w:bookmarkStart w:id="0" w:name="_Toc100494407" w:displacedByCustomXml="next"/>
+    <w:bookmarkStart w:id="0" w:name="_Toc100514180" w:displacedByCustomXml="next"/>
     <w:sdt>
       <w:sdtPr>
         <w:rPr>
@@ -868,7 +868,7 @@
             </w:rPr>
             <w:fldChar w:fldCharType="separate"/>
           </w:r>
-          <w:hyperlink w:anchor="_Toc100494407" w:history="1">
+          <w:hyperlink w:anchor="_Toc100514180" w:history="1">
             <w:r>
               <w:rPr>
                 <w:rStyle w:val="af2"/>
@@ -895,7 +895,7 @@
                 <w:noProof/>
                 <w:webHidden/>
               </w:rPr>
-              <w:instrText xml:space="preserve"> PAGEREF _Toc100494407 \h </w:instrText>
+              <w:instrText xml:space="preserve"> PAGEREF _Toc100514180 \h </w:instrText>
             </w:r>
             <w:r>
               <w:rPr>
@@ -940,7 +940,7 @@
               <w:lang w:eastAsia="ru-RU"/>
             </w:rPr>
           </w:pPr>
-          <w:hyperlink w:anchor="_Toc100494408" w:history="1">
+          <w:hyperlink w:anchor="_Toc100514181" w:history="1">
             <w:r>
               <w:rPr>
                 <w:rStyle w:val="af2"/>
@@ -989,7 +989,7 @@
                 <w:noProof/>
                 <w:webHidden/>
               </w:rPr>
-              <w:instrText xml:space="preserve"> PAGEREF _Toc100494408 \h </w:instrText>
+              <w:instrText xml:space="preserve"> PAGEREF _Toc100514181 \h </w:instrText>
             </w:r>
             <w:r>
               <w:rPr>
@@ -1034,7 +1034,7 @@
               <w:lang w:eastAsia="ru-RU"/>
             </w:rPr>
           </w:pPr>
-          <w:hyperlink w:anchor="_Toc100494409" w:history="1">
+          <w:hyperlink w:anchor="_Toc100514182" w:history="1">
             <w:r>
               <w:rPr>
                 <w:rStyle w:val="af2"/>
@@ -1083,7 +1083,7 @@
                 <w:noProof/>
                 <w:webHidden/>
               </w:rPr>
-              <w:instrText xml:space="preserve"> PAGEREF _Toc100494409 \h </w:instrText>
+              <w:instrText xml:space="preserve"> PAGEREF _Toc100514182 \h </w:instrText>
             </w:r>
             <w:r>
               <w:rPr>
@@ -1128,7 +1128,7 @@
               <w:lang w:eastAsia="ru-RU"/>
             </w:rPr>
           </w:pPr>
-          <w:hyperlink w:anchor="_Toc100494410" w:history="1">
+          <w:hyperlink w:anchor="_Toc100514183" w:history="1">
             <w:r>
               <w:rPr>
                 <w:rStyle w:val="af2"/>
@@ -1177,7 +1177,7 @@
                 <w:noProof/>
                 <w:webHidden/>
               </w:rPr>
-              <w:instrText xml:space="preserve"> PAGEREF _Toc100494410 \h </w:instrText>
+              <w:instrText xml:space="preserve"> PAGEREF _Toc100514183 \h </w:instrText>
             </w:r>
             <w:r>
               <w:rPr>
@@ -1222,7 +1222,7 @@
               <w:lang w:eastAsia="ru-RU"/>
             </w:rPr>
           </w:pPr>
-          <w:hyperlink w:anchor="_Toc100494411" w:history="1">
+          <w:hyperlink w:anchor="_Toc100514184" w:history="1">
             <w:r>
               <w:rPr>
                 <w:rStyle w:val="af2"/>
@@ -1271,7 +1271,7 @@
                 <w:noProof/>
                 <w:webHidden/>
               </w:rPr>
-              <w:instrText xml:space="preserve"> PAGEREF _Toc100494411 \h </w:instrText>
+              <w:instrText xml:space="preserve"> PAGEREF _Toc100514184 \h </w:instrText>
             </w:r>
             <w:r>
               <w:rPr>
@@ -1316,7 +1316,7 @@
               <w:lang w:eastAsia="ru-RU"/>
             </w:rPr>
           </w:pPr>
-          <w:hyperlink w:anchor="_Toc100494412" w:history="1">
+          <w:hyperlink w:anchor="_Toc100514185" w:history="1">
             <w:r>
               <w:rPr>
                 <w:rStyle w:val="af2"/>
@@ -1365,7 +1365,7 @@
                 <w:noProof/>
                 <w:webHidden/>
               </w:rPr>
-              <w:instrText xml:space="preserve"> PAGEREF _Toc100494412 \h </w:instrText>
+              <w:instrText xml:space="preserve"> PAGEREF _Toc100514185 \h </w:instrText>
             </w:r>
             <w:r>
               <w:rPr>
@@ -1410,7 +1410,7 @@
               <w:lang w:eastAsia="ru-RU"/>
             </w:rPr>
           </w:pPr>
-          <w:hyperlink w:anchor="_Toc100494413" w:history="1">
+          <w:hyperlink w:anchor="_Toc100514186" w:history="1">
             <w:r>
               <w:rPr>
                 <w:rStyle w:val="af2"/>
@@ -1459,7 +1459,7 @@
                 <w:noProof/>
                 <w:webHidden/>
               </w:rPr>
-              <w:instrText xml:space="preserve"> PAGEREF _Toc100494413 \h </w:instrText>
+              <w:instrText xml:space="preserve"> PAGEREF _Toc100514186 \h </w:instrText>
             </w:r>
             <w:r>
               <w:rPr>
@@ -1504,7 +1504,7 @@
               <w:lang w:eastAsia="ru-RU"/>
             </w:rPr>
           </w:pPr>
-          <w:hyperlink w:anchor="_Toc100494414" w:history="1">
+          <w:hyperlink w:anchor="_Toc100514187" w:history="1">
             <w:r>
               <w:rPr>
                 <w:rStyle w:val="af2"/>
@@ -1553,7 +1553,7 @@
                 <w:noProof/>
                 <w:webHidden/>
               </w:rPr>
-              <w:instrText xml:space="preserve"> PAGEREF _Toc100494414 \h </w:instrText>
+              <w:instrText xml:space="preserve"> PAGEREF _Toc100514187 \h </w:instrText>
             </w:r>
             <w:r>
               <w:rPr>
@@ -1598,7 +1598,7 @@
               <w:lang w:eastAsia="ru-RU"/>
             </w:rPr>
           </w:pPr>
-          <w:hyperlink w:anchor="_Toc100494415" w:history="1">
+          <w:hyperlink w:anchor="_Toc100514188" w:history="1">
             <w:r>
               <w:rPr>
                 <w:rStyle w:val="af2"/>
@@ -1641,7 +1641,7 @@
                 <w:noProof/>
                 <w:webHidden/>
               </w:rPr>
-              <w:instrText xml:space="preserve"> PAGEREF _Toc100494415 \h </w:instrText>
+              <w:instrText xml:space="preserve"> PAGEREF _Toc100514188 \h </w:instrText>
             </w:r>
             <w:r>
               <w:rPr>
@@ -1686,7 +1686,7 @@
               <w:lang w:eastAsia="ru-RU"/>
             </w:rPr>
           </w:pPr>
-          <w:hyperlink w:anchor="_Toc100494416" w:history="1">
+          <w:hyperlink w:anchor="_Toc100514189" w:history="1">
             <w:r>
               <w:rPr>
                 <w:rStyle w:val="af2"/>
@@ -1729,7 +1729,7 @@
                 <w:noProof/>
                 <w:webHidden/>
               </w:rPr>
-              <w:instrText xml:space="preserve"> PAGEREF _Toc100494416 \h </w:instrText>
+              <w:instrText xml:space="preserve"> PAGEREF _Toc100514189 \h </w:instrText>
             </w:r>
             <w:r>
               <w:rPr>
@@ -1774,7 +1774,7 @@
               <w:lang w:eastAsia="ru-RU"/>
             </w:rPr>
           </w:pPr>
-          <w:hyperlink w:anchor="_Toc100494417" w:history="1">
+          <w:hyperlink w:anchor="_Toc100514190" w:history="1">
             <w:r>
               <w:rPr>
                 <w:rStyle w:val="af2"/>
@@ -1818,7 +1818,7 @@
                 <w:noProof/>
                 <w:webHidden/>
               </w:rPr>
-              <w:instrText xml:space="preserve"> PAGEREF _Toc100494417 \h </w:instrText>
+              <w:instrText xml:space="preserve"> PAGEREF _Toc100514190 \h </w:instrText>
             </w:r>
             <w:r>
               <w:rPr>
@@ -1863,7 +1863,7 @@
               <w:lang w:eastAsia="ru-RU"/>
             </w:rPr>
           </w:pPr>
-          <w:hyperlink w:anchor="_Toc100494418" w:history="1">
+          <w:hyperlink w:anchor="_Toc100514191" w:history="1">
             <w:r>
               <w:rPr>
                 <w:rStyle w:val="af2"/>
@@ -1912,7 +1912,7 @@
                 <w:noProof/>
                 <w:webHidden/>
               </w:rPr>
-              <w:instrText xml:space="preserve"> PAGEREF _Toc100494418 \h </w:instrText>
+              <w:instrText xml:space="preserve"> PAGEREF _Toc100514191 \h </w:instrText>
             </w:r>
             <w:r>
               <w:rPr>
@@ -1957,7 +1957,7 @@
               <w:lang w:eastAsia="ru-RU"/>
             </w:rPr>
           </w:pPr>
-          <w:hyperlink w:anchor="_Toc100494419" w:history="1">
+          <w:hyperlink w:anchor="_Toc100514192" w:history="1">
             <w:r>
               <w:rPr>
                 <w:rStyle w:val="af2"/>
@@ -2006,7 +2006,7 @@
                 <w:noProof/>
                 <w:webHidden/>
               </w:rPr>
-              <w:instrText xml:space="preserve"> PAGEREF _Toc100494419 \h </w:instrText>
+              <w:instrText xml:space="preserve"> PAGEREF _Toc100514192 \h </w:instrText>
             </w:r>
             <w:r>
               <w:rPr>
@@ -2051,7 +2051,7 @@
               <w:lang w:eastAsia="ru-RU"/>
             </w:rPr>
           </w:pPr>
-          <w:hyperlink w:anchor="_Toc100494420" w:history="1">
+          <w:hyperlink w:anchor="_Toc100514193" w:history="1">
             <w:r>
               <w:rPr>
                 <w:rStyle w:val="af2"/>
@@ -2100,7 +2100,7 @@
                 <w:noProof/>
                 <w:webHidden/>
               </w:rPr>
-              <w:instrText xml:space="preserve"> PAGEREF _Toc100494420 \h </w:instrText>
+              <w:instrText xml:space="preserve"> PAGEREF _Toc100514193 \h </w:instrText>
             </w:r>
             <w:r>
               <w:rPr>
@@ -2145,7 +2145,7 @@
               <w:lang w:eastAsia="ru-RU"/>
             </w:rPr>
           </w:pPr>
-          <w:hyperlink w:anchor="_Toc100494421" w:history="1">
+          <w:hyperlink w:anchor="_Toc100514194" w:history="1">
             <w:r>
               <w:rPr>
                 <w:rStyle w:val="af2"/>
@@ -2194,7 +2194,7 @@
                 <w:noProof/>
                 <w:webHidden/>
               </w:rPr>
-              <w:instrText xml:space="preserve"> PAGEREF _Toc100494421 \h </w:instrText>
+              <w:instrText xml:space="preserve"> PAGEREF _Toc100514194 \h </w:instrText>
             </w:r>
             <w:r>
               <w:rPr>
@@ -2239,7 +2239,7 @@
               <w:lang w:eastAsia="ru-RU"/>
             </w:rPr>
           </w:pPr>
-          <w:hyperlink w:anchor="_Toc100494422" w:history="1">
+          <w:hyperlink w:anchor="_Toc100514195" w:history="1">
             <w:r>
               <w:rPr>
                 <w:rStyle w:val="af2"/>
@@ -2282,7 +2282,7 @@
                 <w:noProof/>
                 <w:webHidden/>
               </w:rPr>
-              <w:instrText xml:space="preserve"> PAGEREF _Toc100494422 \h </w:instrText>
+              <w:instrText xml:space="preserve"> PAGEREF _Toc100514195 \h </w:instrText>
             </w:r>
             <w:r>
               <w:rPr>
@@ -2327,7 +2327,7 @@
               <w:lang w:eastAsia="ru-RU"/>
             </w:rPr>
           </w:pPr>
-          <w:hyperlink w:anchor="_Toc100494423" w:history="1">
+          <w:hyperlink w:anchor="_Toc100514196" w:history="1">
             <w:r>
               <w:rPr>
                 <w:rStyle w:val="af2"/>
@@ -2370,7 +2370,7 @@
                 <w:noProof/>
                 <w:webHidden/>
               </w:rPr>
-              <w:instrText xml:space="preserve"> PAGEREF _Toc100494423 \h </w:instrText>
+              <w:instrText xml:space="preserve"> PAGEREF _Toc100514196 \h </w:instrText>
             </w:r>
             <w:r>
               <w:rPr>
@@ -2415,7 +2415,7 @@
               <w:lang w:eastAsia="ru-RU"/>
             </w:rPr>
           </w:pPr>
-          <w:hyperlink w:anchor="_Toc100494424" w:history="1">
+          <w:hyperlink w:anchor="_Toc100514197" w:history="1">
             <w:r>
               <w:rPr>
                 <w:rStyle w:val="af2"/>
@@ -2458,7 +2458,7 @@
                 <w:noProof/>
                 <w:webHidden/>
               </w:rPr>
-              <w:instrText xml:space="preserve"> PAGEREF _Toc100494424 \h </w:instrText>
+              <w:instrText xml:space="preserve"> PAGEREF _Toc100514197 \h </w:instrText>
             </w:r>
             <w:r>
               <w:rPr>
@@ -2503,7 +2503,7 @@
               <w:lang w:eastAsia="ru-RU"/>
             </w:rPr>
           </w:pPr>
-          <w:hyperlink w:anchor="_Toc100494425" w:history="1">
+          <w:hyperlink w:anchor="_Toc100514198" w:history="1">
             <w:r>
               <w:rPr>
                 <w:rStyle w:val="af2"/>
@@ -2552,7 +2552,7 @@
                 <w:noProof/>
                 <w:webHidden/>
               </w:rPr>
-              <w:instrText xml:space="preserve"> PAGEREF _Toc100494425 \h </w:instrText>
+              <w:instrText xml:space="preserve"> PAGEREF _Toc100514198 \h </w:instrText>
             </w:r>
             <w:r>
               <w:rPr>
@@ -2584,6 +2584,288 @@
           </w:hyperlink>
         </w:p>
         <w:p>
+          <w:pPr>
+            <w:pStyle w:val="22"/>
+            <w:tabs>
+              <w:tab w:val="left" w:pos="1540"/>
+              <w:tab w:val="right" w:leader="dot" w:pos="9345"/>
+            </w:tabs>
+            <w:rPr>
+              <w:rFonts w:asciiTheme="minorHAnsi" w:eastAsiaTheme="minorEastAsia" w:hAnsiTheme="minorHAnsi"/>
+              <w:noProof/>
+              <w:sz w:val="22"/>
+              <w:lang w:eastAsia="ru-RU"/>
+            </w:rPr>
+          </w:pPr>
+          <w:hyperlink w:anchor="_Toc100514199" w:history="1">
+            <w:r>
+              <w:rPr>
+                <w:rStyle w:val="af2"/>
+                <w:noProof/>
+                <w14:scene3d>
+                  <w14:camera w14:prst="orthographicFront"/>
+                  <w14:lightRig w14:rig="threePt" w14:dir="t">
+                    <w14:rot w14:lat="0" w14:lon="0" w14:rev="0"/>
+                  </w14:lightRig>
+                </w14:scene3d>
+              </w:rPr>
+              <w:t>5.1.</w:t>
+            </w:r>
+            <w:r>
+              <w:rPr>
+                <w:rFonts w:asciiTheme="minorHAnsi" w:eastAsiaTheme="minorEastAsia" w:hAnsiTheme="minorHAnsi"/>
+                <w:noProof/>
+                <w:sz w:val="22"/>
+                <w:lang w:eastAsia="ru-RU"/>
+              </w:rPr>
+              <w:tab/>
+            </w:r>
+            <w:r>
+              <w:rPr>
+                <w:rStyle w:val="af2"/>
+                <w:noProof/>
+              </w:rPr>
+              <w:t>Теория</w:t>
+            </w:r>
+            <w:r>
+              <w:rPr>
+                <w:noProof/>
+                <w:webHidden/>
+              </w:rPr>
+              <w:tab/>
+            </w:r>
+            <w:r>
+              <w:rPr>
+                <w:noProof/>
+                <w:webHidden/>
+              </w:rPr>
+              <w:fldChar w:fldCharType="begin"/>
+            </w:r>
+            <w:r>
+              <w:rPr>
+                <w:noProof/>
+                <w:webHidden/>
+              </w:rPr>
+              <w:instrText xml:space="preserve"> PAGEREF _Toc100514199 \h </w:instrText>
+            </w:r>
+            <w:r>
+              <w:rPr>
+                <w:noProof/>
+                <w:webHidden/>
+              </w:rPr>
+            </w:r>
+            <w:r>
+              <w:rPr>
+                <w:noProof/>
+                <w:webHidden/>
+              </w:rPr>
+              <w:fldChar w:fldCharType="separate"/>
+            </w:r>
+            <w:r>
+              <w:rPr>
+                <w:noProof/>
+                <w:webHidden/>
+              </w:rPr>
+              <w:t>34</w:t>
+            </w:r>
+            <w:r>
+              <w:rPr>
+                <w:noProof/>
+                <w:webHidden/>
+              </w:rPr>
+              <w:fldChar w:fldCharType="end"/>
+            </w:r>
+          </w:hyperlink>
+        </w:p>
+        <w:p>
+          <w:pPr>
+            <w:pStyle w:val="22"/>
+            <w:tabs>
+              <w:tab w:val="left" w:pos="1540"/>
+              <w:tab w:val="right" w:leader="dot" w:pos="9345"/>
+            </w:tabs>
+            <w:rPr>
+              <w:rFonts w:asciiTheme="minorHAnsi" w:eastAsiaTheme="minorEastAsia" w:hAnsiTheme="minorHAnsi"/>
+              <w:noProof/>
+              <w:sz w:val="22"/>
+              <w:lang w:eastAsia="ru-RU"/>
+            </w:rPr>
+          </w:pPr>
+          <w:hyperlink w:anchor="_Toc100514200" w:history="1">
+            <w:r>
+              <w:rPr>
+                <w:rStyle w:val="af2"/>
+                <w:noProof/>
+                <w14:scene3d>
+                  <w14:camera w14:prst="orthographicFront"/>
+                  <w14:lightRig w14:rig="threePt" w14:dir="t">
+                    <w14:rot w14:lat="0" w14:lon="0" w14:rev="0"/>
+                  </w14:lightRig>
+                </w14:scene3d>
+              </w:rPr>
+              <w:t>5.2.</w:t>
+            </w:r>
+            <w:r>
+              <w:rPr>
+                <w:rFonts w:asciiTheme="minorHAnsi" w:eastAsiaTheme="minorEastAsia" w:hAnsiTheme="minorHAnsi"/>
+                <w:noProof/>
+                <w:sz w:val="22"/>
+                <w:lang w:eastAsia="ru-RU"/>
+              </w:rPr>
+              <w:tab/>
+            </w:r>
+            <w:r>
+              <w:rPr>
+                <w:rStyle w:val="af2"/>
+                <w:noProof/>
+              </w:rPr>
+              <w:t>Проектирование</w:t>
+            </w:r>
+            <w:r>
+              <w:rPr>
+                <w:noProof/>
+                <w:webHidden/>
+              </w:rPr>
+              <w:tab/>
+            </w:r>
+            <w:r>
+              <w:rPr>
+                <w:noProof/>
+                <w:webHidden/>
+              </w:rPr>
+              <w:fldChar w:fldCharType="begin"/>
+            </w:r>
+            <w:r>
+              <w:rPr>
+                <w:noProof/>
+                <w:webHidden/>
+              </w:rPr>
+              <w:instrText xml:space="preserve"> PAGEREF _Toc100514200 \h </w:instrText>
+            </w:r>
+            <w:r>
+              <w:rPr>
+                <w:noProof/>
+                <w:webHidden/>
+              </w:rPr>
+            </w:r>
+            <w:r>
+              <w:rPr>
+                <w:noProof/>
+                <w:webHidden/>
+              </w:rPr>
+              <w:fldChar w:fldCharType="separate"/>
+            </w:r>
+            <w:r>
+              <w:rPr>
+                <w:noProof/>
+                <w:webHidden/>
+              </w:rPr>
+              <w:t>38</w:t>
+            </w:r>
+            <w:r>
+              <w:rPr>
+                <w:noProof/>
+                <w:webHidden/>
+              </w:rPr>
+              <w:fldChar w:fldCharType="end"/>
+            </w:r>
+          </w:hyperlink>
+        </w:p>
+        <w:p>
+          <w:pPr>
+            <w:pStyle w:val="22"/>
+            <w:tabs>
+              <w:tab w:val="left" w:pos="1540"/>
+              <w:tab w:val="right" w:leader="dot" w:pos="9345"/>
+            </w:tabs>
+            <w:rPr>
+              <w:rFonts w:asciiTheme="minorHAnsi" w:eastAsiaTheme="minorEastAsia" w:hAnsiTheme="minorHAnsi"/>
+              <w:noProof/>
+              <w:sz w:val="22"/>
+              <w:lang w:eastAsia="ru-RU"/>
+            </w:rPr>
+          </w:pPr>
+          <w:hyperlink w:anchor="_Toc100514201" w:history="1">
+            <w:r>
+              <w:rPr>
+                <w:rStyle w:val="af2"/>
+                <w:noProof/>
+                <w14:scene3d>
+                  <w14:camera w14:prst="orthographicFront"/>
+                  <w14:lightRig w14:rig="threePt" w14:dir="t">
+                    <w14:rot w14:lat="0" w14:lon="0" w14:rev="0"/>
+                  </w14:lightRig>
+                </w14:scene3d>
+              </w:rPr>
+              <w:t>5.3.</w:t>
+            </w:r>
+            <w:r>
+              <w:rPr>
+                <w:rFonts w:asciiTheme="minorHAnsi" w:eastAsiaTheme="minorEastAsia" w:hAnsiTheme="minorHAnsi"/>
+                <w:noProof/>
+                <w:sz w:val="22"/>
+                <w:lang w:eastAsia="ru-RU"/>
+              </w:rPr>
+              <w:tab/>
+            </w:r>
+            <w:r>
+              <w:rPr>
+                <w:rStyle w:val="af2"/>
+                <w:noProof/>
+              </w:rPr>
+              <w:t>Тестирование</w:t>
+            </w:r>
+            <w:r>
+              <w:rPr>
+                <w:noProof/>
+                <w:webHidden/>
+              </w:rPr>
+              <w:tab/>
+            </w:r>
+            <w:r>
+              <w:rPr>
+                <w:noProof/>
+                <w:webHidden/>
+              </w:rPr>
+              <w:fldChar w:fldCharType="begin"/>
+            </w:r>
+            <w:r>
+              <w:rPr>
+                <w:noProof/>
+                <w:webHidden/>
+              </w:rPr>
+              <w:instrText xml:space="preserve"> PAGEREF _Toc100514201 \h </w:instrText>
+            </w:r>
+            <w:r>
+              <w:rPr>
+                <w:noProof/>
+                <w:webHidden/>
+              </w:rPr>
+            </w:r>
+            <w:r>
+              <w:rPr>
+                <w:noProof/>
+                <w:webHidden/>
+              </w:rPr>
+              <w:fldChar w:fldCharType="separate"/>
+            </w:r>
+            <w:r>
+              <w:rPr>
+                <w:noProof/>
+                <w:webHidden/>
+              </w:rPr>
+              <w:t>38</w:t>
+            </w:r>
+            <w:r>
+              <w:rPr>
+                <w:noProof/>
+                <w:webHidden/>
+              </w:rPr>
+              <w:fldChar w:fldCharType="end"/>
+            </w:r>
+          </w:hyperlink>
+        </w:p>
+        <w:p>
           <w:r>
             <w:rPr>
               <w:b/>
@@ -2609,7 +2891,7 @@
       <w:pPr>
         <w:pStyle w:val="1"/>
       </w:pPr>
-      <w:bookmarkStart w:id="1" w:name="_Toc100494408"/>
+      <w:bookmarkStart w:id="1" w:name="_Toc100514181"/>
       <w:r>
         <w:lastRenderedPageBreak/>
         <w:t>Структура компилятора</w:t>
@@ -2629,12 +2911,7 @@
         <w:pStyle w:val="a8"/>
       </w:pPr>
       <w:r>
-        <w:t>Разработка п</w:t>
-      </w:r>
-      <w:bookmarkStart w:id="2" w:name="_GoBack"/>
-      <w:bookmarkEnd w:id="2"/>
-      <w:r>
-        <w:t>рограммного обеспечения подразумевает модульность и хорошую структурированность программ. Учитывая это, представим компилятор как совокупность логически взаимосвязанных модулей</w:t>
+        <w:t>Разработка программного обеспечения подразумевает модульность и хорошую структурированность программ. Учитывая это, представим компилятор как совокупность логически взаимосвязанных модулей</w:t>
       </w:r>
       <w:r>
         <w:t xml:space="preserve"> (рис. </w:t>
@@ -2756,14 +3033,14 @@
         </w:rPr>
         <w:fldChar w:fldCharType="separate"/>
       </w:r>
-      <w:bookmarkStart w:id="3" w:name="_Ref94467695"/>
+      <w:bookmarkStart w:id="2" w:name="_Ref94467695"/>
       <w:r>
         <w:rPr>
           <w:noProof/>
         </w:rPr>
         <w:t>1</w:t>
       </w:r>
-      <w:bookmarkEnd w:id="3"/>
+      <w:bookmarkEnd w:id="2"/>
       <w:r>
         <w:rPr>
           <w:noProof/>
@@ -2852,22 +3129,22 @@
       <w:pPr>
         <w:pStyle w:val="1"/>
       </w:pPr>
-      <w:bookmarkStart w:id="4" w:name="_Toc100494409"/>
+      <w:bookmarkStart w:id="3" w:name="_Toc100514182"/>
       <w:r>
         <w:lastRenderedPageBreak/>
         <w:t>Модуль ввода-вывода</w:t>
       </w:r>
+      <w:bookmarkEnd w:id="3"/>
+    </w:p>
+    <w:p>
+      <w:pPr>
+        <w:pStyle w:val="2"/>
+      </w:pPr>
+      <w:bookmarkStart w:id="4" w:name="_Toc100514183"/>
+      <w:r>
+        <w:t>Проектирование</w:t>
+      </w:r>
       <w:bookmarkEnd w:id="4"/>
-    </w:p>
-    <w:p>
-      <w:pPr>
-        <w:pStyle w:val="2"/>
-      </w:pPr>
-      <w:bookmarkStart w:id="5" w:name="_Toc100494410"/>
-      <w:r>
-        <w:t>Проектирование</w:t>
-      </w:r>
-      <w:bookmarkEnd w:id="5"/>
     </w:p>
     <w:p>
       <w:pPr>
@@ -3033,11 +3310,11 @@
       <w:pPr>
         <w:pStyle w:val="2"/>
       </w:pPr>
-      <w:bookmarkStart w:id="6" w:name="_Toc100494411"/>
+      <w:bookmarkStart w:id="5" w:name="_Toc100514184"/>
       <w:r>
         <w:t>Тестирование</w:t>
       </w:r>
-      <w:bookmarkEnd w:id="6"/>
+      <w:bookmarkEnd w:id="5"/>
     </w:p>
     <w:p>
       <w:pPr>
@@ -4048,22 +4325,22 @@
       <w:pPr>
         <w:pStyle w:val="1"/>
       </w:pPr>
-      <w:bookmarkStart w:id="7" w:name="_Toc100494412"/>
+      <w:bookmarkStart w:id="6" w:name="_Toc100514185"/>
       <w:r>
         <w:lastRenderedPageBreak/>
         <w:t>Лексический анализатор</w:t>
       </w:r>
+      <w:bookmarkEnd w:id="6"/>
+    </w:p>
+    <w:p>
+      <w:pPr>
+        <w:pStyle w:val="2"/>
+      </w:pPr>
+      <w:bookmarkStart w:id="7" w:name="_Toc100514186"/>
+      <w:r>
+        <w:t>Проектирование</w:t>
+      </w:r>
       <w:bookmarkEnd w:id="7"/>
-    </w:p>
-    <w:p>
-      <w:pPr>
-        <w:pStyle w:val="2"/>
-      </w:pPr>
-      <w:bookmarkStart w:id="8" w:name="_Toc100494413"/>
-      <w:r>
-        <w:t>Проектирование</w:t>
-      </w:r>
-      <w:bookmarkEnd w:id="8"/>
     </w:p>
     <w:p>
       <w:pPr>
@@ -4388,14 +4665,14 @@
         </w:rPr>
         <w:fldChar w:fldCharType="separate"/>
       </w:r>
-      <w:bookmarkStart w:id="9" w:name="_Ref98104980"/>
+      <w:bookmarkStart w:id="8" w:name="_Ref98104980"/>
       <w:r>
         <w:rPr>
           <w:noProof/>
         </w:rPr>
         <w:t>4</w:t>
       </w:r>
-      <w:bookmarkEnd w:id="9"/>
+      <w:bookmarkEnd w:id="8"/>
       <w:r>
         <w:rPr>
           <w:noProof/>
@@ -4877,29 +5154,29 @@
       <w:pPr>
         <w:pStyle w:val="2"/>
       </w:pPr>
-      <w:bookmarkStart w:id="10" w:name="_Toc100494414"/>
+      <w:bookmarkStart w:id="9" w:name="_Toc100514187"/>
       <w:r>
         <w:t>Тестирование</w:t>
       </w:r>
+      <w:bookmarkEnd w:id="9"/>
+    </w:p>
+    <w:p>
+      <w:pPr>
+        <w:pStyle w:val="a8"/>
+      </w:pPr>
+      <w:r>
+        <w:t>Для того чтоб протестировать работу лексического анализатора проверим его на нескольких программах.</w:t>
+      </w:r>
+    </w:p>
+    <w:p>
+      <w:pPr>
+        <w:pStyle w:val="31"/>
+      </w:pPr>
+      <w:bookmarkStart w:id="10" w:name="_Toc100514188"/>
+      <w:r>
+        <w:t>Первая программа</w:t>
+      </w:r>
       <w:bookmarkEnd w:id="10"/>
-    </w:p>
-    <w:p>
-      <w:pPr>
-        <w:pStyle w:val="a8"/>
-      </w:pPr>
-      <w:r>
-        <w:t>Для того чтоб протестировать работу лексического анализатора проверим его на нескольких программах.</w:t>
-      </w:r>
-    </w:p>
-    <w:p>
-      <w:pPr>
-        <w:pStyle w:val="31"/>
-      </w:pPr>
-      <w:bookmarkStart w:id="11" w:name="_Toc100494415"/>
-      <w:r>
-        <w:t>Первая программа</w:t>
-      </w:r>
-      <w:bookmarkEnd w:id="11"/>
     </w:p>
     <w:p>
       <w:pPr>
@@ -7358,11 +7635,11 @@
       <w:pPr>
         <w:pStyle w:val="31"/>
       </w:pPr>
-      <w:bookmarkStart w:id="12" w:name="_Toc100494416"/>
+      <w:bookmarkStart w:id="11" w:name="_Toc100514189"/>
       <w:r>
         <w:t>Вторая программа</w:t>
       </w:r>
-      <w:bookmarkEnd w:id="12"/>
+      <w:bookmarkEnd w:id="11"/>
     </w:p>
     <w:p>
       <w:pPr>
@@ -10989,12 +11266,12 @@
           <w:lang w:val="en-US"/>
         </w:rPr>
       </w:pPr>
-      <w:bookmarkStart w:id="13" w:name="_Toc100494417"/>
+      <w:bookmarkStart w:id="12" w:name="_Toc100514190"/>
       <w:r>
         <w:lastRenderedPageBreak/>
         <w:t>Третья программа</w:t>
       </w:r>
-      <w:bookmarkEnd w:id="13"/>
+      <w:bookmarkEnd w:id="12"/>
     </w:p>
     <w:p>
       <w:pPr>
@@ -13940,22 +14217,22 @@
       <w:pPr>
         <w:pStyle w:val="1"/>
       </w:pPr>
-      <w:bookmarkStart w:id="14" w:name="_Toc100494418"/>
+      <w:bookmarkStart w:id="13" w:name="_Toc100514191"/>
       <w:r>
         <w:lastRenderedPageBreak/>
         <w:t>Синтаксический анализатор</w:t>
       </w:r>
+      <w:bookmarkEnd w:id="13"/>
+    </w:p>
+    <w:p>
+      <w:pPr>
+        <w:pStyle w:val="2"/>
+      </w:pPr>
+      <w:bookmarkStart w:id="14" w:name="_Toc100514192"/>
+      <w:r>
+        <w:t>Теория</w:t>
+      </w:r>
       <w:bookmarkEnd w:id="14"/>
-    </w:p>
-    <w:p>
-      <w:pPr>
-        <w:pStyle w:val="2"/>
-      </w:pPr>
-      <w:bookmarkStart w:id="15" w:name="_Toc100494419"/>
-      <w:r>
-        <w:t>Теория</w:t>
-      </w:r>
-      <w:bookmarkEnd w:id="15"/>
     </w:p>
     <w:p>
       <w:pPr>
@@ -14512,6 +14789,9 @@
     <w:p>
       <w:pPr>
         <w:pStyle w:val="a8"/>
+        <w:rPr>
+          <w:lang w:val="en-US"/>
+        </w:rPr>
       </w:pPr>
       <w:r>
         <w:t xml:space="preserve">Введем обозначение: </w:t>
@@ -14701,12 +14981,18 @@
         <w:t xml:space="preserve"> Тогда</w:t>
       </w:r>
       <w:r>
+        <w:rPr>
+          <w:lang w:val="en-US"/>
+        </w:rPr>
         <w:t>:</w:t>
       </w:r>
     </w:p>
     <w:p>
       <w:pPr>
         <w:pStyle w:val="a8"/>
+        <w:rPr>
+          <w:lang w:val="en-US"/>
+        </w:rPr>
       </w:pPr>
       <w:r>
         <w:rPr>
@@ -14715,6 +15001,9 @@
         <w:t>T</w:t>
       </w:r>
       <w:r>
+        <w:rPr>
+          <w:lang w:val="en-US"/>
+        </w:rPr>
         <w:t xml:space="preserve"> (</w:t>
       </w:r>
       <w:r>
@@ -14724,6 +15013,9 @@
         <w:t>Y</w:t>
       </w:r>
       <w:r>
+        <w:rPr>
+          <w:lang w:val="en-US"/>
+        </w:rPr>
         <w:t>1|</w:t>
       </w:r>
       <w:r>
@@ -14733,6 +15025,9 @@
         <w:t>Y</w:t>
       </w:r>
       <w:r>
+        <w:rPr>
+          <w:lang w:val="en-US"/>
+        </w:rPr>
         <w:t>2| … |</w:t>
       </w:r>
       <w:proofErr w:type="spellStart"/>
@@ -14744,6 +15039,9 @@
       </w:r>
       <w:proofErr w:type="spellEnd"/>
       <w:r>
+        <w:rPr>
+          <w:lang w:val="en-US"/>
+        </w:rPr>
         <w:t>) --&gt;</w:t>
       </w:r>
     </w:p>
@@ -14751,6 +15049,9 @@
       <w:pPr>
         <w:pStyle w:val="a8"/>
         <w:ind w:left="707"/>
+        <w:rPr>
+          <w:lang w:val="en-US"/>
+        </w:rPr>
       </w:pPr>
       <w:r>
         <w:rPr>
@@ -14759,6 +15060,9 @@
         <w:t>switch</w:t>
       </w:r>
       <w:r>
+        <w:rPr>
+          <w:lang w:val="en-US"/>
+        </w:rPr>
         <w:t xml:space="preserve"> (</w:t>
       </w:r>
       <w:r>
@@ -14768,6 +15072,9 @@
         <w:t>symbol</w:t>
       </w:r>
       <w:r>
+        <w:rPr>
+          <w:lang w:val="en-US"/>
+        </w:rPr>
         <w:t>)</w:t>
       </w:r>
     </w:p>
@@ -15372,55 +15679,58 @@
     <w:p>
       <w:pPr>
         <w:pStyle w:val="19"/>
-      </w:pPr>
-      <w:r>
         <w:rPr>
           <w:lang w:val="ru-RU"/>
         </w:rPr>
+      </w:pPr>
+      <w:r>
+        <w:rPr>
+          <w:lang w:val="ru-RU"/>
+        </w:rPr>
         <w:tab/>
       </w:r>
       <w:r>
-        <w:t>follow (</w:t>
-      </w:r>
-      <w:r>
-        <w:t>&lt;</w:t>
-      </w:r>
-      <w:proofErr w:type="spellStart"/>
-      <w:r>
-        <w:t>раздел</w:t>
-      </w:r>
-      <w:proofErr w:type="spellEnd"/>
-      <w:r>
-        <w:t xml:space="preserve"> </w:t>
-      </w:r>
-      <w:proofErr w:type="spellStart"/>
-      <w:r>
-        <w:t>переменных</w:t>
-      </w:r>
-      <w:proofErr w:type="spellEnd"/>
-      <w:r>
-        <w:t>&gt;</w:t>
-      </w:r>
-      <w:r>
-        <w:t>)</w:t>
-      </w:r>
-      <w:r>
-        <w:t xml:space="preserve"> </w:t>
-      </w:r>
-      <w:r>
-        <w:t>= {</w:t>
+        <w:t>follow</w:t>
+      </w:r>
+      <w:r>
+        <w:rPr>
+          <w:lang w:val="ru-RU"/>
+        </w:rPr>
+        <w:t xml:space="preserve"> (&lt;раздел переменных&gt;) = {</w:t>
       </w:r>
       <w:proofErr w:type="spellStart"/>
       <w:proofErr w:type="gramStart"/>
       <w:r>
-        <w:t>procsy,funcsy</w:t>
-      </w:r>
+        <w:t>procsy</w:t>
+      </w:r>
+      <w:proofErr w:type="spellEnd"/>
+      <w:r>
+        <w:rPr>
+          <w:lang w:val="ru-RU"/>
+        </w:rPr>
+        <w:t>,</w:t>
+      </w:r>
+      <w:proofErr w:type="spellStart"/>
+      <w:r>
+        <w:t>funcsy</w:t>
+      </w:r>
+      <w:proofErr w:type="spellEnd"/>
       <w:proofErr w:type="gramEnd"/>
       <w:r>
-        <w:t>,beginsy</w:t>
+        <w:rPr>
+          <w:lang w:val="ru-RU"/>
+        </w:rPr>
+        <w:t>,</w:t>
+      </w:r>
+      <w:proofErr w:type="spellStart"/>
+      <w:r>
+        <w:t>beginsy</w:t>
       </w:r>
       <w:proofErr w:type="spellEnd"/>
       <w:r>
+        <w:rPr>
+          <w:lang w:val="ru-RU"/>
+        </w:rPr>
         <w:t>}</w:t>
       </w:r>
     </w:p>
@@ -16614,13 +16924,11 @@
         <w:ind w:left="707"/>
         <w:rPr>
           <w:rFonts w:ascii="Courier New" w:hAnsi="Courier New" w:cs="Courier New"/>
-          <w:lang w:val="en-US"/>
-        </w:rPr>
-      </w:pPr>
-      <w:r>
-        <w:rPr>
-          <w:rFonts w:ascii="Courier New" w:hAnsi="Courier New" w:cs="Courier New"/>
-          <w:lang w:val="en-US"/>
+        </w:rPr>
+      </w:pPr>
+      <w:r>
+        <w:rPr>
+          <w:rFonts w:ascii="Courier New" w:hAnsi="Courier New" w:cs="Courier New"/>
         </w:rPr>
         <w:t xml:space="preserve">{ </w:t>
       </w:r>
@@ -16631,7 +16939,6 @@
         <w:ind w:left="1416"/>
         <w:rPr>
           <w:rFonts w:ascii="Courier New" w:hAnsi="Courier New" w:cs="Courier New"/>
-          <w:lang w:val="en-US"/>
         </w:rPr>
       </w:pPr>
       <w:proofErr w:type="spellStart"/>
@@ -16646,7 +16953,6 @@
       <w:r>
         <w:rPr>
           <w:rFonts w:ascii="Courier New" w:hAnsi="Courier New" w:cs="Courier New"/>
-          <w:lang w:val="en-US"/>
         </w:rPr>
         <w:t xml:space="preserve"> </w:t>
       </w:r>
@@ -16654,7 +16960,6 @@
       <w:r>
         <w:rPr>
           <w:rFonts w:ascii="Courier New" w:hAnsi="Courier New" w:cs="Courier New"/>
-          <w:lang w:val="en-US"/>
         </w:rPr>
         <w:t>( )</w:t>
       </w:r>
@@ -16662,7 +16967,6 @@
       <w:r>
         <w:rPr>
           <w:rFonts w:ascii="Courier New" w:hAnsi="Courier New" w:cs="Courier New"/>
-          <w:lang w:val="en-US"/>
         </w:rPr>
         <w:t>;</w:t>
       </w:r>
@@ -16673,21 +16977,25 @@
         <w:ind w:left="1416"/>
         <w:rPr>
           <w:rFonts w:ascii="Courier New" w:hAnsi="Courier New" w:cs="Courier New"/>
-          <w:lang w:val="en-US"/>
-        </w:rPr>
-      </w:pPr>
-      <w:r>
-        <w:rPr>
-          <w:rFonts w:ascii="Courier New" w:hAnsi="Courier New" w:cs="Courier New"/>
-          <w:lang w:val="en-US"/>
-        </w:rPr>
-        <w:t xml:space="preserve">statement </w:t>
+        </w:rPr>
+      </w:pPr>
+      <w:r>
+        <w:rPr>
+          <w:rFonts w:ascii="Courier New" w:hAnsi="Courier New" w:cs="Courier New"/>
+          <w:lang w:val="en-US"/>
+        </w:rPr>
+        <w:t>statement</w:t>
+      </w:r>
+      <w:r>
+        <w:rPr>
+          <w:rFonts w:ascii="Courier New" w:hAnsi="Courier New" w:cs="Courier New"/>
+        </w:rPr>
+        <w:t xml:space="preserve"> </w:t>
       </w:r>
       <w:proofErr w:type="gramStart"/>
       <w:r>
         <w:rPr>
           <w:rFonts w:ascii="Courier New" w:hAnsi="Courier New" w:cs="Courier New"/>
-          <w:lang w:val="en-US"/>
         </w:rPr>
         <w:t>( )</w:t>
       </w:r>
@@ -16695,7 +17003,6 @@
       <w:r>
         <w:rPr>
           <w:rFonts w:ascii="Courier New" w:hAnsi="Courier New" w:cs="Courier New"/>
-          <w:lang w:val="en-US"/>
         </w:rPr>
         <w:t>;</w:t>
       </w:r>
@@ -16706,13 +17013,11 @@
         <w:ind w:left="707"/>
         <w:rPr>
           <w:rFonts w:ascii="Courier New" w:hAnsi="Courier New" w:cs="Courier New"/>
-          <w:lang w:val="en-US"/>
-        </w:rPr>
-      </w:pPr>
-      <w:r>
-        <w:rPr>
-          <w:rFonts w:ascii="Courier New" w:hAnsi="Courier New" w:cs="Courier New"/>
-          <w:lang w:val="en-US"/>
+        </w:rPr>
+      </w:pPr>
+      <w:r>
+        <w:rPr>
+          <w:rFonts w:ascii="Courier New" w:hAnsi="Courier New" w:cs="Courier New"/>
         </w:rPr>
         <w:t>}</w:t>
       </w:r>
@@ -16727,7 +17032,6 @@
       <w:r>
         <w:rPr>
           <w:rFonts w:ascii="Courier New" w:hAnsi="Courier New" w:cs="Courier New"/>
-          <w:lang w:val="en-US"/>
         </w:rPr>
         <w:t>}</w:t>
       </w:r>
@@ -17355,54 +17659,94 @@
         <w:pStyle w:val="a8"/>
         <w:rPr>
           <w:rFonts w:ascii="Courier New" w:hAnsi="Courier New" w:cs="Courier New"/>
-          <w:lang w:val="en-US"/>
-        </w:rPr>
-      </w:pPr>
-      <w:r>
-        <w:rPr>
-          <w:rFonts w:ascii="Courier New" w:hAnsi="Courier New" w:cs="Courier New"/>
-          <w:lang w:val="en-US"/>
-        </w:rPr>
-        <w:t xml:space="preserve">if </w:t>
+        </w:rPr>
+      </w:pPr>
+      <w:r>
+        <w:rPr>
+          <w:rFonts w:ascii="Courier New" w:hAnsi="Courier New" w:cs="Courier New"/>
+          <w:lang w:val="en-US"/>
+        </w:rPr>
+        <w:t>if</w:t>
+      </w:r>
+      <w:r>
+        <w:rPr>
+          <w:rFonts w:ascii="Courier New" w:hAnsi="Courier New" w:cs="Courier New"/>
+        </w:rPr>
+        <w:t xml:space="preserve"> </w:t>
       </w:r>
       <w:proofErr w:type="gramStart"/>
       <w:r>
         <w:rPr>
           <w:rFonts w:ascii="Courier New" w:hAnsi="Courier New" w:cs="Courier New"/>
-          <w:lang w:val="en-US"/>
-        </w:rPr>
-        <w:t>(!belong</w:t>
+        </w:rPr>
+        <w:t>(!</w:t>
+      </w:r>
+      <w:r>
+        <w:rPr>
+          <w:rFonts w:ascii="Courier New" w:hAnsi="Courier New" w:cs="Courier New"/>
+          <w:lang w:val="en-US"/>
+        </w:rPr>
+        <w:t>belong</w:t>
       </w:r>
       <w:proofErr w:type="gramEnd"/>
       <w:r>
         <w:rPr>
           <w:rFonts w:ascii="Courier New" w:hAnsi="Courier New" w:cs="Courier New"/>
-          <w:lang w:val="en-US"/>
-        </w:rPr>
-        <w:t>(symbol, followers))</w:t>
-      </w:r>
-    </w:p>
-    <w:p>
-      <w:pPr>
-        <w:pStyle w:val="a8"/>
-        <w:rPr>
-          <w:rFonts w:ascii="Courier New" w:hAnsi="Courier New" w:cs="Courier New"/>
-          <w:lang w:val="en-US"/>
+        </w:rPr>
+        <w:t>(</w:t>
+      </w:r>
+      <w:r>
+        <w:rPr>
+          <w:rFonts w:ascii="Courier New" w:hAnsi="Courier New" w:cs="Courier New"/>
+          <w:lang w:val="en-US"/>
+        </w:rPr>
+        <w:t>symbol</w:t>
+      </w:r>
+      <w:r>
+        <w:rPr>
+          <w:rFonts w:ascii="Courier New" w:hAnsi="Courier New" w:cs="Courier New"/>
+        </w:rPr>
+        <w:t xml:space="preserve">, </w:t>
+      </w:r>
+      <w:r>
+        <w:rPr>
+          <w:rFonts w:ascii="Courier New" w:hAnsi="Courier New" w:cs="Courier New"/>
+          <w:lang w:val="en-US"/>
+        </w:rPr>
+        <w:t>followers</w:t>
+      </w:r>
+      <w:r>
+        <w:rPr>
+          <w:rFonts w:ascii="Courier New" w:hAnsi="Courier New" w:cs="Courier New"/>
+        </w:rPr>
+        <w:t>))</w:t>
+      </w:r>
+    </w:p>
+    <w:p>
+      <w:pPr>
+        <w:pStyle w:val="a8"/>
+        <w:rPr>
+          <w:rFonts w:ascii="Courier New" w:hAnsi="Courier New" w:cs="Courier New"/>
         </w:rPr>
       </w:pPr>
       <w:proofErr w:type="gramStart"/>
       <w:r>
         <w:rPr>
           <w:rFonts w:ascii="Courier New" w:hAnsi="Courier New" w:cs="Courier New"/>
-          <w:lang w:val="en-US"/>
-        </w:rPr>
-        <w:t>{ error</w:t>
+        </w:rPr>
+        <w:t xml:space="preserve">{ </w:t>
+      </w:r>
+      <w:r>
+        <w:rPr>
+          <w:rFonts w:ascii="Courier New" w:hAnsi="Courier New" w:cs="Courier New"/>
+          <w:lang w:val="en-US"/>
+        </w:rPr>
+        <w:t>error</w:t>
       </w:r>
       <w:proofErr w:type="gramEnd"/>
       <w:r>
         <w:rPr>
           <w:rFonts w:ascii="Courier New" w:hAnsi="Courier New" w:cs="Courier New"/>
-          <w:lang w:val="en-US"/>
         </w:rPr>
         <w:t xml:space="preserve">(...) </w:t>
       </w:r>
@@ -17418,9 +17762,21 @@
       <w:r>
         <w:rPr>
           <w:rFonts w:ascii="Courier New" w:hAnsi="Courier New" w:cs="Courier New"/>
-          <w:lang w:val="en-US"/>
-        </w:rPr>
-        <w:t>(followers); }</w:t>
+        </w:rPr>
+        <w:t>(</w:t>
+      </w:r>
+      <w:r>
+        <w:rPr>
+          <w:rFonts w:ascii="Courier New" w:hAnsi="Courier New" w:cs="Courier New"/>
+          <w:lang w:val="en-US"/>
+        </w:rPr>
+        <w:t>followers</w:t>
+      </w:r>
+      <w:r>
+        <w:rPr>
+          <w:rFonts w:ascii="Courier New" w:hAnsi="Courier New" w:cs="Courier New"/>
+        </w:rPr>
+        <w:t>); }</w:t>
       </w:r>
     </w:p>
     <w:p>
@@ -17656,22 +18012,26 @@
         <w:ind w:left="1416"/>
         <w:rPr>
           <w:rFonts w:ascii="Courier New" w:hAnsi="Courier New" w:cs="Courier New"/>
-          <w:lang w:val="en-US"/>
         </w:rPr>
       </w:pPr>
       <w:proofErr w:type="gramStart"/>
       <w:r>
         <w:rPr>
           <w:rFonts w:ascii="Courier New" w:hAnsi="Courier New" w:cs="Courier New"/>
-          <w:lang w:val="en-US"/>
-        </w:rPr>
-        <w:t>{ error</w:t>
+        </w:rPr>
+        <w:t xml:space="preserve">{ </w:t>
+      </w:r>
+      <w:r>
+        <w:rPr>
+          <w:rFonts w:ascii="Courier New" w:hAnsi="Courier New" w:cs="Courier New"/>
+          <w:lang w:val="en-US"/>
+        </w:rPr>
+        <w:t>error</w:t>
       </w:r>
       <w:proofErr w:type="gramEnd"/>
       <w:r>
         <w:rPr>
           <w:rFonts w:ascii="Courier New" w:hAnsi="Courier New" w:cs="Courier New"/>
-          <w:lang w:val="en-US"/>
         </w:rPr>
         <w:t xml:space="preserve">(...); </w:t>
       </w:r>
@@ -17687,9 +18047,21 @@
       <w:r>
         <w:rPr>
           <w:rFonts w:ascii="Courier New" w:hAnsi="Courier New" w:cs="Courier New"/>
-          <w:lang w:val="en-US"/>
-        </w:rPr>
-        <w:t>(followers); }</w:t>
+        </w:rPr>
+        <w:t>(</w:t>
+      </w:r>
+      <w:r>
+        <w:rPr>
+          <w:rFonts w:ascii="Courier New" w:hAnsi="Courier New" w:cs="Courier New"/>
+          <w:lang w:val="en-US"/>
+        </w:rPr>
+        <w:t>followers</w:t>
+      </w:r>
+      <w:r>
+        <w:rPr>
+          <w:rFonts w:ascii="Courier New" w:hAnsi="Courier New" w:cs="Courier New"/>
+        </w:rPr>
+        <w:t>); }</w:t>
       </w:r>
     </w:p>
     <w:p>
@@ -17784,12 +18156,12 @@
       <w:pPr>
         <w:pStyle w:val="2"/>
       </w:pPr>
-      <w:bookmarkStart w:id="16" w:name="_Toc100494420"/>
+      <w:bookmarkStart w:id="15" w:name="_Toc100514193"/>
       <w:r>
         <w:lastRenderedPageBreak/>
         <w:t>Проектирование</w:t>
       </w:r>
-      <w:bookmarkEnd w:id="16"/>
+      <w:bookmarkEnd w:id="15"/>
     </w:p>
     <w:p>
       <w:pPr>
@@ -17866,23 +18238,35 @@
         <w:pStyle w:val="ac"/>
       </w:pPr>
       <w:r>
+        <w:rPr>
+          <w:noProof/>
+        </w:rPr>
         <w:fldChar w:fldCharType="begin"/>
       </w:r>
       <w:r>
+        <w:rPr>
+          <w:noProof/>
+        </w:rPr>
         <w:instrText xml:space="preserve"> SEQ Рисунок \* ARABIC </w:instrText>
       </w:r>
       <w:r>
+        <w:rPr>
+          <w:noProof/>
+        </w:rPr>
         <w:fldChar w:fldCharType="separate"/>
       </w:r>
-      <w:bookmarkStart w:id="17" w:name="_Ref100423687"/>
+      <w:bookmarkStart w:id="16" w:name="_Ref100423687"/>
       <w:r>
         <w:rPr>
           <w:noProof/>
         </w:rPr>
         <w:t>5</w:t>
       </w:r>
-      <w:bookmarkEnd w:id="17"/>
-      <w:r>
+      <w:bookmarkEnd w:id="16"/>
+      <w:r>
+        <w:rPr>
+          <w:noProof/>
+        </w:rPr>
         <w:fldChar w:fldCharType="end"/>
       </w:r>
       <w:r>
@@ -18010,24 +18394,24 @@
       <w:pPr>
         <w:pStyle w:val="2"/>
       </w:pPr>
-      <w:bookmarkStart w:id="18" w:name="_Toc100494421"/>
+      <w:bookmarkStart w:id="17" w:name="_Toc100514194"/>
       <w:r>
         <w:t>Тестирование</w:t>
       </w:r>
+      <w:bookmarkEnd w:id="17"/>
+    </w:p>
+    <w:p>
+      <w:pPr>
+        <w:pStyle w:val="31"/>
+      </w:pPr>
+      <w:r>
+        <w:t xml:space="preserve"> </w:t>
+      </w:r>
+      <w:bookmarkStart w:id="18" w:name="_Toc100514195"/>
+      <w:r>
+        <w:t>Первая программа</w:t>
+      </w:r>
       <w:bookmarkEnd w:id="18"/>
-    </w:p>
-    <w:p>
-      <w:pPr>
-        <w:pStyle w:val="31"/>
-      </w:pPr>
-      <w:r>
-        <w:t xml:space="preserve"> </w:t>
-      </w:r>
-      <w:bookmarkStart w:id="19" w:name="_Toc100494422"/>
-      <w:r>
-        <w:t>Первая программа</w:t>
-      </w:r>
-      <w:bookmarkEnd w:id="19"/>
     </w:p>
     <w:p>
       <w:pPr>
@@ -19493,7 +19877,34 @@
           <w:szCs w:val="24"/>
           <w:lang w:val="en-US"/>
         </w:rPr>
-        <w:t xml:space="preserve">  the program *)</w:t>
+        <w:t xml:space="preserve">  the</w:t>
+      </w:r>
+      <w:r>
+        <w:rPr>
+          <w:rFonts w:ascii="Courier New" w:hAnsi="Courier New" w:cs="Courier New"/>
+          <w:sz w:val="24"/>
+          <w:szCs w:val="24"/>
+          <w:lang w:val="en-US"/>
+        </w:rPr>
+        <w:t xml:space="preserve"> </w:t>
+      </w:r>
+      <w:r>
+        <w:rPr>
+          <w:rFonts w:ascii="Courier New" w:hAnsi="Courier New" w:cs="Courier New"/>
+          <w:sz w:val="24"/>
+          <w:szCs w:val="24"/>
+          <w:lang w:val="en-US"/>
+        </w:rPr>
+        <w:t>program</w:t>
+      </w:r>
+      <w:r>
+        <w:rPr>
+          <w:rFonts w:ascii="Courier New" w:hAnsi="Courier New" w:cs="Courier New"/>
+          <w:sz w:val="24"/>
+          <w:szCs w:val="24"/>
+          <w:lang w:val="en-US"/>
+        </w:rPr>
+        <w:t xml:space="preserve"> *)</w:t>
       </w:r>
     </w:p>
     <w:p>
@@ -20649,49 +21060,18 @@
           <w:szCs w:val="24"/>
           <w:lang w:val="en-US"/>
         </w:rPr>
-        <w:t xml:space="preserve">  </w:t>
-      </w:r>
-      <w:proofErr w:type="spellStart"/>
-      <w:r>
-        <w:rPr>
-          <w:rFonts w:ascii="Courier New" w:hAnsi="Courier New" w:cs="Courier New"/>
-          <w:sz w:val="24"/>
-          <w:szCs w:val="24"/>
-          <w:lang w:val="en-US"/>
-        </w:rPr>
-        <w:t>Unexpected</w:t>
-      </w:r>
-      <w:proofErr w:type="spellEnd"/>
-      <w:r>
-        <w:rPr>
-          <w:rFonts w:ascii="Courier New" w:hAnsi="Courier New" w:cs="Courier New"/>
-          <w:sz w:val="24"/>
-          <w:szCs w:val="24"/>
-          <w:lang w:val="en-US"/>
-        </w:rPr>
-        <w:t xml:space="preserve"> </w:t>
-      </w:r>
-      <w:proofErr w:type="spellStart"/>
-      <w:r>
-        <w:rPr>
-          <w:rFonts w:ascii="Courier New" w:hAnsi="Courier New" w:cs="Courier New"/>
-          <w:sz w:val="24"/>
-          <w:szCs w:val="24"/>
-          <w:lang w:val="en-US"/>
-        </w:rPr>
-        <w:t>token</w:t>
-      </w:r>
-      <w:proofErr w:type="spellEnd"/>
+        <w:t xml:space="preserve">  Unexpected token</w:t>
+      </w:r>
     </w:p>
     <w:p>
       <w:pPr>
         <w:pStyle w:val="31"/>
       </w:pPr>
-      <w:bookmarkStart w:id="20" w:name="_Toc100494423"/>
+      <w:bookmarkStart w:id="19" w:name="_Toc100514196"/>
       <w:r>
         <w:t>Вторая программа</w:t>
       </w:r>
-      <w:bookmarkEnd w:id="20"/>
+      <w:bookmarkEnd w:id="19"/>
     </w:p>
     <w:p>
       <w:pPr>
@@ -21503,7 +21883,6 @@
           <w:rFonts w:ascii="Courier New" w:hAnsi="Courier New" w:cs="Courier New"/>
           <w:sz w:val="24"/>
           <w:szCs w:val="24"/>
-          <w:lang w:val="en-US"/>
         </w:rPr>
       </w:pPr>
       <w:r>
@@ -21524,15 +21903,13 @@
           <w:rFonts w:ascii="Courier New" w:hAnsi="Courier New" w:cs="Courier New"/>
           <w:sz w:val="24"/>
           <w:szCs w:val="24"/>
-          <w:lang w:val="en-US"/>
-        </w:rPr>
-      </w:pPr>
-      <w:r>
-        <w:rPr>
-          <w:rFonts w:ascii="Courier New" w:hAnsi="Courier New" w:cs="Courier New"/>
-          <w:sz w:val="24"/>
-          <w:szCs w:val="24"/>
-          <w:lang w:val="en-US"/>
+        </w:rPr>
+      </w:pPr>
+      <w:r>
+        <w:rPr>
+          <w:rFonts w:ascii="Courier New" w:hAnsi="Courier New" w:cs="Courier New"/>
+          <w:sz w:val="24"/>
+          <w:szCs w:val="24"/>
         </w:rPr>
         <w:t xml:space="preserve">    </w:t>
       </w:r>
@@ -21544,7 +21921,15 @@
           <w:szCs w:val="24"/>
           <w:lang w:val="en-US"/>
         </w:rPr>
-        <w:t>x:=</w:t>
+        <w:t>x</w:t>
+      </w:r>
+      <w:r>
+        <w:rPr>
+          <w:rFonts w:ascii="Courier New" w:hAnsi="Courier New" w:cs="Courier New"/>
+          <w:sz w:val="24"/>
+          <w:szCs w:val="24"/>
+        </w:rPr>
+        <w:t>:=</w:t>
       </w:r>
       <w:proofErr w:type="gramEnd"/>
       <w:r>
@@ -21552,7 +21937,6 @@
           <w:rFonts w:ascii="Courier New" w:hAnsi="Courier New" w:cs="Courier New"/>
           <w:sz w:val="24"/>
           <w:szCs w:val="24"/>
-          <w:lang w:val="en-US"/>
         </w:rPr>
         <w:t>3.3 / 3;</w:t>
       </w:r>
@@ -21565,37 +21949,60 @@
           <w:rFonts w:ascii="Courier New" w:hAnsi="Courier New" w:cs="Courier New"/>
           <w:sz w:val="24"/>
           <w:szCs w:val="24"/>
-          <w:lang w:val="en-US"/>
-        </w:rPr>
-      </w:pPr>
-      <w:r>
-        <w:rPr>
-          <w:rFonts w:ascii="Courier New" w:hAnsi="Courier New" w:cs="Courier New"/>
-          <w:sz w:val="24"/>
-          <w:szCs w:val="24"/>
-          <w:lang w:val="en-US"/>
-        </w:rPr>
-        <w:t xml:space="preserve">  end;</w:t>
-      </w:r>
-    </w:p>
-    <w:p>
-      <w:pPr>
-        <w:pStyle w:val="a8"/>
-        <w:spacing w:line="240" w:lineRule="auto"/>
-        <w:rPr>
-          <w:rFonts w:ascii="Courier New" w:hAnsi="Courier New" w:cs="Courier New"/>
-          <w:sz w:val="24"/>
-          <w:szCs w:val="24"/>
-        </w:rPr>
-      </w:pPr>
-      <w:r>
-        <w:rPr>
-          <w:rFonts w:ascii="Courier New" w:hAnsi="Courier New" w:cs="Courier New"/>
-          <w:sz w:val="24"/>
-          <w:szCs w:val="24"/>
-          <w:lang w:val="en-US"/>
-        </w:rPr>
-        <w:t>end.</w:t>
+        </w:rPr>
+      </w:pPr>
+      <w:r>
+        <w:rPr>
+          <w:rFonts w:ascii="Courier New" w:hAnsi="Courier New" w:cs="Courier New"/>
+          <w:sz w:val="24"/>
+          <w:szCs w:val="24"/>
+        </w:rPr>
+        <w:t xml:space="preserve">  </w:t>
+      </w:r>
+      <w:r>
+        <w:rPr>
+          <w:rFonts w:ascii="Courier New" w:hAnsi="Courier New" w:cs="Courier New"/>
+          <w:sz w:val="24"/>
+          <w:szCs w:val="24"/>
+          <w:lang w:val="en-US"/>
+        </w:rPr>
+        <w:t>end</w:t>
+      </w:r>
+      <w:r>
+        <w:rPr>
+          <w:rFonts w:ascii="Courier New" w:hAnsi="Courier New" w:cs="Courier New"/>
+          <w:sz w:val="24"/>
+          <w:szCs w:val="24"/>
+        </w:rPr>
+        <w:t>;</w:t>
+      </w:r>
+    </w:p>
+    <w:p>
+      <w:pPr>
+        <w:pStyle w:val="a8"/>
+        <w:spacing w:line="240" w:lineRule="auto"/>
+        <w:rPr>
+          <w:rFonts w:ascii="Courier New" w:hAnsi="Courier New" w:cs="Courier New"/>
+          <w:sz w:val="24"/>
+          <w:szCs w:val="24"/>
+        </w:rPr>
+      </w:pPr>
+      <w:r>
+        <w:rPr>
+          <w:rFonts w:ascii="Courier New" w:hAnsi="Courier New" w:cs="Courier New"/>
+          <w:sz w:val="24"/>
+          <w:szCs w:val="24"/>
+          <w:lang w:val="en-US"/>
+        </w:rPr>
+        <w:t>end</w:t>
+      </w:r>
+      <w:r>
+        <w:rPr>
+          <w:rFonts w:ascii="Courier New" w:hAnsi="Courier New" w:cs="Courier New"/>
+          <w:sz w:val="24"/>
+          <w:szCs w:val="24"/>
+        </w:rPr>
+        <w:t>.</w:t>
       </w:r>
     </w:p>
     <w:p>
@@ -22630,7 +23037,15 @@
           <w:szCs w:val="24"/>
           <w:lang w:val="en-US"/>
         </w:rPr>
-        <w:t>end.</w:t>
+        <w:t>end</w:t>
+      </w:r>
+      <w:r>
+        <w:rPr>
+          <w:rFonts w:ascii="Courier New" w:hAnsi="Courier New" w:cs="Courier New"/>
+          <w:sz w:val="24"/>
+          <w:szCs w:val="24"/>
+        </w:rPr>
+        <w:t>.</w:t>
       </w:r>
     </w:p>
     <w:p>
@@ -24179,11 +24594,11 @@
       <w:pPr>
         <w:pStyle w:val="31"/>
       </w:pPr>
-      <w:bookmarkStart w:id="21" w:name="_Toc100494424"/>
+      <w:bookmarkStart w:id="20" w:name="_Toc100514197"/>
       <w:r>
         <w:t>Третья программа</w:t>
       </w:r>
-      <w:bookmarkEnd w:id="21"/>
+      <w:bookmarkEnd w:id="20"/>
     </w:p>
     <w:p>
       <w:pPr>
@@ -30185,6 +30600,7 @@
         <w:rPr>
           <w:sz w:val="24"/>
           <w:szCs w:val="24"/>
+          <w:lang w:val="en-US"/>
         </w:rPr>
       </w:pPr>
       <w:r>
@@ -30200,10 +30616,16 @@
     <w:p>
       <w:pPr>
         <w:pStyle w:val="a8"/>
-      </w:pPr>
-    </w:p>
-    <w:p>
-      <w:pPr>
+        <w:rPr>
+          <w:lang w:val="en-US"/>
+        </w:rPr>
+      </w:pPr>
+    </w:p>
+    <w:p>
+      <w:pPr>
+        <w:rPr>
+          <w:lang w:val="en-US"/>
+        </w:rPr>
         <w:sectPr>
           <w:pgSz w:w="11906" w:h="16838"/>
           <w:pgMar w:top="1134" w:right="850" w:bottom="1134" w:left="1701" w:header="708" w:footer="708" w:gutter="0"/>
@@ -30216,17 +30638,675 @@
       <w:pPr>
         <w:pStyle w:val="1"/>
       </w:pPr>
-      <w:bookmarkStart w:id="22" w:name="_Toc100494425"/>
+      <w:bookmarkStart w:id="21" w:name="_Toc100514198"/>
       <w:r>
         <w:lastRenderedPageBreak/>
         <w:t>Семантический анализатор</w:t>
       </w:r>
+      <w:bookmarkEnd w:id="21"/>
+    </w:p>
+    <w:p>
+      <w:pPr>
+        <w:pStyle w:val="2"/>
+      </w:pPr>
+      <w:bookmarkStart w:id="22" w:name="_Toc100514199"/>
+      <w:r>
+        <w:t>Теория</w:t>
+      </w:r>
       <w:bookmarkEnd w:id="22"/>
     </w:p>
     <w:p>
       <w:pPr>
         <w:pStyle w:val="a8"/>
-      </w:pPr>
+        <w:jc w:val="center"/>
+        <w:rPr>
+          <w:b/>
+        </w:rPr>
+      </w:pPr>
+      <w:r>
+        <w:rPr>
+          <w:b/>
+        </w:rPr>
+        <w:t>Контекстные условия</w:t>
+      </w:r>
+    </w:p>
+    <w:p>
+      <w:pPr>
+        <w:pStyle w:val="a8"/>
+      </w:pPr>
+      <w:r>
+        <w:t>Формальные правила описания синтаксиса языка программирования (формы Бэкуса—Наура, а также синтаксические диаграммы) служат основой для построения синтаксического анализатора, однако они дают неполное определение языка. Язык определяется с помощью формальных и неформальных описаний. Синтаксические правила языка программирования, которые задаются с помощью естественного языка (неформально), называются контекстными условиями.</w:t>
+      </w:r>
+    </w:p>
+    <w:p>
+      <w:pPr>
+        <w:pStyle w:val="a8"/>
+      </w:pPr>
+      <w:r>
+        <w:t>Наличие контекстных условий в языке Паскаль связано с его следующими особенностями:</w:t>
+      </w:r>
+    </w:p>
+    <w:p>
+      <w:pPr>
+        <w:pStyle w:val="a8"/>
+        <w:numPr>
+          <w:ilvl w:val="0"/>
+          <w:numId w:val="12"/>
+        </w:numPr>
+        <w:ind w:left="1134"/>
+      </w:pPr>
+      <w:r>
+        <w:t>идентификаторы используются для именования различных конструкций — типов, констант, переменных, процедур, функций. Как правило, по виду идентификатора нельзя определить способ его использования;</w:t>
+      </w:r>
+    </w:p>
+    <w:p>
+      <w:pPr>
+        <w:pStyle w:val="a8"/>
+        <w:numPr>
+          <w:ilvl w:val="0"/>
+          <w:numId w:val="12"/>
+        </w:numPr>
+        <w:ind w:left="1134"/>
+      </w:pPr>
+      <w:r>
+        <w:t>в программах один и тот же идентификатор может использоваться для обозначения различных типов. Поэтому при проверке синтаксической правильности программы необходимо знать типы значений, именуемых соответствующими идентификаторами;</w:t>
+      </w:r>
+    </w:p>
+    <w:p>
+      <w:pPr>
+        <w:pStyle w:val="a8"/>
+        <w:numPr>
+          <w:ilvl w:val="0"/>
+          <w:numId w:val="12"/>
+        </w:numPr>
+        <w:ind w:left="1134"/>
+      </w:pPr>
+      <w:r>
+        <w:t>идентификаторы, описанные в некоторой области действия, могут использоваться только в соответствии с описанием внутри этой области. Области действия идентификаторов введены в языки программирования для предоставления программисту возможности управления распределением памяти компьютера (области действия в языке Паскаль: программа, процедуры, функции).</w:t>
+      </w:r>
+    </w:p>
+    <w:p>
+      <w:pPr>
+        <w:pStyle w:val="a8"/>
+      </w:pPr>
+      <w:r>
+        <w:t>Сформулируем контекстные условия, которые необходимо проверять при анализе программ.</w:t>
+      </w:r>
+    </w:p>
+    <w:p>
+      <w:pPr>
+        <w:pStyle w:val="a8"/>
+      </w:pPr>
+      <w:r>
+        <w:lastRenderedPageBreak/>
+        <w:t>1. В любой области действия без внутренних по отношению к ней областей действия никакой идентификатор не может быть описан более одного раза.</w:t>
+      </w:r>
+    </w:p>
+    <w:p>
+      <w:pPr>
+        <w:pStyle w:val="a8"/>
+      </w:pPr>
+      <w:r>
+        <w:t>Для дальнейшего изложения нам потребуются следующие определения:</w:t>
+      </w:r>
+    </w:p>
+    <w:p>
+      <w:pPr>
+        <w:pStyle w:val="a8"/>
+        <w:numPr>
+          <w:ilvl w:val="0"/>
+          <w:numId w:val="13"/>
+        </w:numPr>
+      </w:pPr>
+      <w:r>
+        <w:rPr>
+          <w:b/>
+        </w:rPr>
+        <w:t>определяющим</w:t>
+      </w:r>
+      <w:r>
+        <w:t xml:space="preserve"> является вхождение идентификатора в конструкцию, описывающую этот идентификатор;</w:t>
+      </w:r>
+    </w:p>
+    <w:p>
+      <w:pPr>
+        <w:pStyle w:val="a8"/>
+        <w:numPr>
+          <w:ilvl w:val="0"/>
+          <w:numId w:val="13"/>
+        </w:numPr>
+      </w:pPr>
+      <w:r>
+        <w:rPr>
+          <w:b/>
+        </w:rPr>
+        <w:t>прикладным</w:t>
+      </w:r>
+      <w:r>
+        <w:t xml:space="preserve"> называется вхождение идентификатора в конструкцию, которая не является его описанием.</w:t>
+      </w:r>
+    </w:p>
+    <w:p>
+      <w:pPr>
+        <w:pStyle w:val="a8"/>
+      </w:pPr>
+      <w:r>
+        <w:t xml:space="preserve">2. Каждому прикладному вхождению нестандартного идентификатора (стандартные идентификаторы — </w:t>
+      </w:r>
+      <w:proofErr w:type="spellStart"/>
+      <w:r>
+        <w:t>integer</w:t>
+      </w:r>
+      <w:proofErr w:type="spellEnd"/>
+      <w:r>
+        <w:t xml:space="preserve">, boolean, </w:t>
+      </w:r>
+      <w:proofErr w:type="spellStart"/>
+      <w:r>
+        <w:t>real</w:t>
+      </w:r>
+      <w:proofErr w:type="spellEnd"/>
+      <w:r>
+        <w:t xml:space="preserve">, </w:t>
+      </w:r>
+      <w:proofErr w:type="spellStart"/>
+      <w:r>
+        <w:t>char</w:t>
+      </w:r>
+      <w:proofErr w:type="spellEnd"/>
+      <w:r>
+        <w:t xml:space="preserve">, </w:t>
+      </w:r>
+      <w:proofErr w:type="spellStart"/>
+      <w:r>
+        <w:t>true</w:t>
+      </w:r>
+      <w:proofErr w:type="spellEnd"/>
+      <w:r>
+        <w:t xml:space="preserve">, </w:t>
+      </w:r>
+      <w:proofErr w:type="spellStart"/>
+      <w:r>
+        <w:t>false</w:t>
+      </w:r>
+      <w:proofErr w:type="spellEnd"/>
+      <w:r>
+        <w:t xml:space="preserve"> и др.) должно найтись соответствующее ему определяющее вхождение. Правило поиска определяющих вхождений называется алгоритмом идентификации, который заключается в следующем:</w:t>
+      </w:r>
+    </w:p>
+    <w:p>
+      <w:pPr>
+        <w:pStyle w:val="a8"/>
+        <w:numPr>
+          <w:ilvl w:val="0"/>
+          <w:numId w:val="14"/>
+        </w:numPr>
+        <w:ind w:left="1418"/>
+      </w:pPr>
+      <w:r>
+        <w:t>рассмотреть самую внутреннюю область действия, содержащую данное прикладное вхождение;</w:t>
+      </w:r>
+    </w:p>
+    <w:p>
+      <w:pPr>
+        <w:pStyle w:val="a8"/>
+        <w:numPr>
+          <w:ilvl w:val="0"/>
+          <w:numId w:val="14"/>
+        </w:numPr>
+        <w:ind w:left="1418"/>
+      </w:pPr>
+      <w:r>
+        <w:t>найти определяющее вхождение в рассматриваемой области действия. Если оно найдено, то процедура идентификации закончена, и данное прикладное вхождение идентификатора удовлетворяет контекстному условию. В противном случае — перейти к шагу (3);</w:t>
+      </w:r>
+    </w:p>
+    <w:p>
+      <w:pPr>
+        <w:pStyle w:val="a8"/>
+        <w:numPr>
+          <w:ilvl w:val="0"/>
+          <w:numId w:val="14"/>
+        </w:numPr>
+        <w:ind w:left="1418"/>
+      </w:pPr>
+      <w:r>
+        <w:t>найти область действия, непосредственно объемлющую только что рассмотренную. Если такая область найдена, то перейти на шаг (2). В противном случае процедура идентификации закончена, и так как определяющее вхождение не найдено, то данное прикладное вхождение идентификатора не удовлетворяет контекстному условию.</w:t>
+      </w:r>
+    </w:p>
+    <w:p>
+      <w:pPr>
+        <w:pStyle w:val="a8"/>
+      </w:pPr>
+      <w:r>
+        <w:t>3. Контекстные условия предполагают также проверку соответствия типов величин, входящих в синтаксические конструкции программ; соответствия количества индексов у переменных с индексами и размерности соответствующих массивов и др.</w:t>
+      </w:r>
+    </w:p>
+    <w:p>
+      <w:pPr>
+        <w:pStyle w:val="a8"/>
+        <w:jc w:val="center"/>
+        <w:rPr>
+          <w:b/>
+        </w:rPr>
+      </w:pPr>
+      <w:r>
+        <w:rPr>
+          <w:b/>
+        </w:rPr>
+        <w:lastRenderedPageBreak/>
+        <w:t>Таблица идентификаторов области действия (без внутренних по отношению к ней областей)</w:t>
+      </w:r>
+    </w:p>
+    <w:p>
+      <w:pPr>
+        <w:pStyle w:val="a8"/>
+      </w:pPr>
+      <w:r>
+        <w:t>Для каждой области действия создается таблица идентификаторов (ТИ). Рассмотрим ее организацию. Когда начинается анализ некоторой области действия, соответствующая ТИ пуста. В процессе обработки объявлений для каждого нового идентификатора элемент добавляется в таблицу только один раз, но поиск в таблице ведется всегда, когда встречается идентификатор. Так как на этот процесс тратится много времени, важно выбрать такую организацию ТИ, которая допускала бы эффективный поиск и расширение.</w:t>
+      </w:r>
+    </w:p>
+    <w:p>
+      <w:pPr>
+        <w:pStyle w:val="a8"/>
+        <w:jc w:val="center"/>
+        <w:rPr>
+          <w:b/>
+        </w:rPr>
+      </w:pPr>
+      <w:r>
+        <w:rPr>
+          <w:b/>
+        </w:rPr>
+        <w:t>Нейтрализация семантических ошибок.</w:t>
+      </w:r>
+    </w:p>
+    <w:p>
+      <w:pPr>
+        <w:pStyle w:val="a8"/>
+      </w:pPr>
+      <w:r>
+        <w:t>Если при обработке прикладного вхождения идентификатора не нашлось соответствующего определяющего вхождения, то необходимо сформировать сообщение об ошибке и занести в ТИ неопределенный идентификатор с атрибутами, полученными из контекста. Эти действия предотвращают повторные сообщения о необъявленном идентификаторе. Поэтому значение функции поиска идентификатора всегда определено. Повторные сообщения могут возникать также из-за неправильного описания идентификатора. В этом случае в ТИ заносятся описатели всех прикладных вхождений этого идентификатора. Если использование идентификатора не соответствует описанию, то нужно просмотреть все его описания в ТИ, и если ранее встречалась такая некорректность, то формировать сообщение не следует; в противном случае в таблицу ошибок заносится информация о встретившейся ошибке, а в ТИ добавляется элемент с информацией о новом некорректном использовании идентификатора.</w:t>
+      </w:r>
+    </w:p>
+    <w:p>
+      <w:pPr>
+        <w:pStyle w:val="a8"/>
+        <w:jc w:val="center"/>
+        <w:rPr>
+          <w:b/>
+        </w:rPr>
+      </w:pPr>
+      <w:r>
+        <w:rPr>
+          <w:b/>
+        </w:rPr>
+        <w:t>Таблица идентификаторов для программы (с вложенными областями действия).</w:t>
+      </w:r>
+    </w:p>
+    <w:p>
+      <w:pPr>
+        <w:pStyle w:val="a8"/>
+      </w:pPr>
+      <w:r>
+        <w:t xml:space="preserve">Теперь рассмотрим организацию ТИ для программы в целом. Один и тот же идентификатор может быть описан и использован многократно в различных областях действия, и для каждого такого описателя должна найтись вершина дерева в ТИ соответствующей области действия. Согласно алгоритму </w:t>
+      </w:r>
+      <w:r>
+        <w:lastRenderedPageBreak/>
+        <w:t>идентификации, правило нахождения определяющего вхождения идентификатора состоит в том, чтобы сначала просмотреть ТИ текущей области действия, затем — непосредственно объемлющей и т. д., пока не будет найдено описание идентификатора или не завершится просмотр таблиц идентификаторов для всех объемлющих областей. Мы можем осуществить такой поиск, сохраняя адреса всех ТИ в стеке.</w:t>
+      </w:r>
+    </w:p>
+    <w:p>
+      <w:pPr>
+        <w:pStyle w:val="a8"/>
+        <w:jc w:val="center"/>
+        <w:rPr>
+          <w:b/>
+        </w:rPr>
+      </w:pPr>
+      <w:r>
+        <w:rPr>
+          <w:b/>
+        </w:rPr>
+        <w:t>Стандартные идентификаторы.</w:t>
+      </w:r>
+    </w:p>
+    <w:p>
+      <w:pPr>
+        <w:pStyle w:val="a8"/>
+      </w:pPr>
+      <w:r>
+        <w:t xml:space="preserve">В языке Паскаль некоторые идентификаторы заранее предопределены, т. е. распознаются компилятором без предварительного описания в программе. Их называют стандартными. Например, </w:t>
+      </w:r>
+      <w:proofErr w:type="spellStart"/>
+      <w:r>
+        <w:t>false</w:t>
+      </w:r>
+      <w:proofErr w:type="spellEnd"/>
+      <w:r>
+        <w:t xml:space="preserve">, </w:t>
+      </w:r>
+      <w:proofErr w:type="spellStart"/>
+      <w:r>
+        <w:t>true</w:t>
+      </w:r>
+      <w:proofErr w:type="spellEnd"/>
+      <w:r>
+        <w:t xml:space="preserve">, </w:t>
+      </w:r>
+      <w:proofErr w:type="spellStart"/>
+      <w:r>
+        <w:t>maxint</w:t>
+      </w:r>
+      <w:proofErr w:type="spellEnd"/>
+      <w:r>
+        <w:t xml:space="preserve"> — стандартные константы; </w:t>
+      </w:r>
+      <w:proofErr w:type="spellStart"/>
+      <w:r>
+        <w:t>integer</w:t>
+      </w:r>
+      <w:proofErr w:type="spellEnd"/>
+      <w:r>
+        <w:t xml:space="preserve">, boolean, </w:t>
+      </w:r>
+      <w:proofErr w:type="spellStart"/>
+      <w:r>
+        <w:t>real</w:t>
+      </w:r>
+      <w:proofErr w:type="spellEnd"/>
+      <w:r>
+        <w:t xml:space="preserve">, </w:t>
+      </w:r>
+      <w:proofErr w:type="spellStart"/>
+      <w:r>
+        <w:t>char</w:t>
+      </w:r>
+      <w:proofErr w:type="spellEnd"/>
+      <w:r>
+        <w:t xml:space="preserve">, </w:t>
+      </w:r>
+      <w:proofErr w:type="spellStart"/>
+      <w:r>
+        <w:t>text</w:t>
+      </w:r>
+      <w:proofErr w:type="spellEnd"/>
+      <w:r>
+        <w:t xml:space="preserve"> — стандартные типы; </w:t>
+      </w:r>
+      <w:proofErr w:type="spellStart"/>
+      <w:r>
+        <w:t>input</w:t>
+      </w:r>
+      <w:proofErr w:type="spellEnd"/>
+      <w:r>
+        <w:t xml:space="preserve">, </w:t>
+      </w:r>
+      <w:proofErr w:type="spellStart"/>
+      <w:r>
+        <w:t>output</w:t>
+      </w:r>
+      <w:proofErr w:type="spellEnd"/>
+      <w:r>
+        <w:t xml:space="preserve"> — стандартные файловые переменные. Кроме того, существуют стандартные функции (</w:t>
+      </w:r>
+      <w:proofErr w:type="spellStart"/>
+      <w:r>
+        <w:t>abs</w:t>
+      </w:r>
+      <w:proofErr w:type="spellEnd"/>
+      <w:r>
+        <w:t xml:space="preserve">, </w:t>
+      </w:r>
+      <w:proofErr w:type="spellStart"/>
+      <w:r>
+        <w:t>cos</w:t>
+      </w:r>
+      <w:proofErr w:type="spellEnd"/>
+      <w:r>
+        <w:t xml:space="preserve">, </w:t>
+      </w:r>
+      <w:proofErr w:type="spellStart"/>
+      <w:r>
+        <w:t>eof</w:t>
+      </w:r>
+      <w:proofErr w:type="spellEnd"/>
+      <w:r>
+        <w:t xml:space="preserve">, </w:t>
+      </w:r>
+      <w:proofErr w:type="spellStart"/>
+      <w:r>
+        <w:t>eoln</w:t>
+      </w:r>
+      <w:proofErr w:type="spellEnd"/>
+      <w:r>
+        <w:t xml:space="preserve">, </w:t>
+      </w:r>
+      <w:proofErr w:type="spellStart"/>
+      <w:r>
+        <w:t>exp</w:t>
+      </w:r>
+      <w:proofErr w:type="spellEnd"/>
+      <w:r>
+        <w:t xml:space="preserve"> и др.) и стандартные процедуры (</w:t>
+      </w:r>
+      <w:proofErr w:type="spellStart"/>
+      <w:r>
+        <w:t>read</w:t>
+      </w:r>
+      <w:proofErr w:type="spellEnd"/>
+      <w:r>
+        <w:t xml:space="preserve">, </w:t>
+      </w:r>
+      <w:proofErr w:type="spellStart"/>
+      <w:r>
+        <w:t>readln</w:t>
+      </w:r>
+      <w:proofErr w:type="spellEnd"/>
+      <w:r>
+        <w:t xml:space="preserve">, </w:t>
+      </w:r>
+      <w:proofErr w:type="spellStart"/>
+      <w:r>
+        <w:t>write</w:t>
+      </w:r>
+      <w:proofErr w:type="spellEnd"/>
+      <w:r>
+        <w:t xml:space="preserve">, </w:t>
+      </w:r>
+      <w:proofErr w:type="spellStart"/>
+      <w:r>
+        <w:t>writeln</w:t>
+      </w:r>
+      <w:proofErr w:type="spellEnd"/>
+      <w:r>
+        <w:t xml:space="preserve">, </w:t>
+      </w:r>
+      <w:proofErr w:type="spellStart"/>
+      <w:r>
+        <w:t>new</w:t>
+      </w:r>
+      <w:proofErr w:type="spellEnd"/>
+      <w:r>
+        <w:t xml:space="preserve"> и др.). В отличие от ключевых слов, стандартные идентификаторы можно переопределять, так как предполагается, что они описаны в некоторой области действия, которая содержит основную программу. Назовем эту область действия фиктивной. В таблицу идентификаторов фиктивной области действия занесем информацию о стандартных идентификаторах типов, констант и переменных. В случае переопределения новое описание стандартного идентификатора всегда включается в таблицу идентификаторов текущей области действия. Следовательно, при обработке прикладного вхождения переопределенного идентификатора стандартное описание становится недоступным.</w:t>
+      </w:r>
+    </w:p>
+    <w:p>
+      <w:pPr>
+        <w:pStyle w:val="a8"/>
+        <w:jc w:val="center"/>
+        <w:rPr>
+          <w:b/>
+        </w:rPr>
+      </w:pPr>
+      <w:r>
+        <w:rPr>
+          <w:b/>
+        </w:rPr>
+        <w:t>Таблица типов.</w:t>
+      </w:r>
+    </w:p>
+    <w:p>
+      <w:pPr>
+        <w:pStyle w:val="a8"/>
+      </w:pPr>
+      <w:r>
+        <w:t xml:space="preserve">Информация о типе идентификатора должна храниться в таблице идентификаторов. Чтобы избежать дублирования этой информации для однотипных переменных, введем дескриптор типа, а в вершину ТИ поместим адрес этого дескриптора. Для единообразия обработки всех типов введем дескрипторы и для стандартных типов. </w:t>
+      </w:r>
+    </w:p>
+    <w:p>
+      <w:pPr>
+        <w:pStyle w:val="a8"/>
+      </w:pPr>
+      <w:r>
+        <w:lastRenderedPageBreak/>
+        <w:t>Таблица типов (ТТ) создается для каждой области действия. Когда начинается анализ области действия, соответствующая ТТ пуста. По мере обработки объявлений типов дескрипторы типов добавляются в ТТ.</w:t>
+      </w:r>
+    </w:p>
+    <w:p>
+      <w:pPr>
+        <w:pStyle w:val="a8"/>
+      </w:pPr>
+      <w:r>
+        <w:t xml:space="preserve">При описании типа идентификатора может быть допущена ошибка. Для подавления повторных сообщений об ошибках при обработке прикладных вхождений идентификаторов будем считать, что как неопределенный, так и ошибочный тип совместим с любым другим типом. Для неопределенного и ошибочного типов значение поля в записи об идентификаторе </w:t>
+      </w:r>
+      <w:r>
+        <w:t xml:space="preserve">будет </w:t>
+      </w:r>
+      <w:r>
+        <w:t>равно NULL.</w:t>
+      </w:r>
+    </w:p>
+    <w:p>
+      <w:pPr>
+        <w:pStyle w:val="a8"/>
+      </w:pPr>
+      <w:r>
+        <w:t>Дескрипторы стандартных типов будем хранить в таблице типов фиктивной области действия.</w:t>
+      </w:r>
+    </w:p>
+    <w:p>
+      <w:pPr>
+        <w:pStyle w:val="a8"/>
+      </w:pPr>
+      <w:r>
+        <w:t>Таблица типов программы в целом имеет организацию, аналогичную ТИ, так как типы локализованы в той области действия, в которой описаны.</w:t>
+      </w:r>
+    </w:p>
+    <w:p>
+      <w:pPr>
+        <w:pStyle w:val="a8"/>
+      </w:pPr>
+    </w:p>
+    <w:p>
+      <w:pPr>
+        <w:pStyle w:val="a8"/>
+      </w:pPr>
+    </w:p>
+    <w:p>
+      <w:pPr>
+        <w:pStyle w:val="a8"/>
+      </w:pPr>
+    </w:p>
+    <w:p>
+      <w:pPr>
+        <w:pStyle w:val="2"/>
+      </w:pPr>
+      <w:bookmarkStart w:id="23" w:name="_Toc100514200"/>
+      <w:r>
+        <w:t>Проектирование</w:t>
+      </w:r>
+      <w:bookmarkEnd w:id="23"/>
+    </w:p>
+    <w:p>
+      <w:pPr>
+        <w:pStyle w:val="a8"/>
+      </w:pPr>
+    </w:p>
+    <w:p>
+      <w:pPr>
+        <w:pStyle w:val="ab"/>
+      </w:pPr>
+      <w:r>
+        <w:rPr>
+          <w:noProof/>
+        </w:rPr>
+        <w:lastRenderedPageBreak/>
+        <w:drawing>
+          <wp:inline distT="0" distB="0" distL="0" distR="0" wp14:anchorId="263F9984" wp14:editId="60BD20A6">
+            <wp:extent cx="5702561" cy="4457700"/>
+            <wp:effectExtent l="0" t="0" r="0" b="0"/>
+            <wp:docPr id="4" name="Рисунок 4"/>
+            <wp:cNvGraphicFramePr>
+              <a:graphicFrameLocks xmlns:a="http://schemas.openxmlformats.org/drawingml/2006/main" noChangeAspect="1"/>
+            </wp:cNvGraphicFramePr>
+            <a:graphic xmlns:a="http://schemas.openxmlformats.org/drawingml/2006/main">
+              <a:graphicData uri="http://schemas.openxmlformats.org/drawingml/2006/picture">
+                <pic:pic xmlns:pic="http://schemas.openxmlformats.org/drawingml/2006/picture">
+                  <pic:nvPicPr>
+                    <pic:cNvPr id="0" name="Picture 1"/>
+                    <pic:cNvPicPr>
+                      <a:picLocks noChangeAspect="1" noChangeArrowheads="1"/>
+                    </pic:cNvPicPr>
+                  </pic:nvPicPr>
+                  <pic:blipFill>
+                    <a:blip r:embed="rId11">
+                      <a:extLst>
+                        <a:ext uri="{28A0092B-C50C-407E-A947-70E740481C1C}">
+                          <a14:useLocalDpi xmlns:a14="http://schemas.microsoft.com/office/drawing/2010/main" val="0"/>
+                        </a:ext>
+                      </a:extLst>
+                    </a:blip>
+                    <a:srcRect/>
+                    <a:stretch>
+                      <a:fillRect/>
+                    </a:stretch>
+                  </pic:blipFill>
+                  <pic:spPr bwMode="auto">
+                    <a:xfrm>
+                      <a:off x="0" y="0"/>
+                      <a:ext cx="5704684" cy="4459360"/>
+                    </a:xfrm>
+                    <a:prstGeom prst="rect">
+                      <a:avLst/>
+                    </a:prstGeom>
+                    <a:noFill/>
+                    <a:ln>
+                      <a:noFill/>
+                    </a:ln>
+                  </pic:spPr>
+                </pic:pic>
+              </a:graphicData>
+            </a:graphic>
+          </wp:inline>
+        </w:drawing>
+      </w:r>
+      <w:bookmarkStart w:id="24" w:name="_GoBack"/>
+      <w:bookmarkEnd w:id="24"/>
+    </w:p>
+    <w:p>
+      <w:pPr>
+        <w:pStyle w:val="a8"/>
+      </w:pPr>
+    </w:p>
+    <w:p>
+      <w:pPr>
+        <w:pStyle w:val="a8"/>
+      </w:pPr>
+    </w:p>
+    <w:p>
+      <w:pPr>
+        <w:pStyle w:val="a8"/>
+      </w:pPr>
+    </w:p>
+    <w:p>
+      <w:pPr>
+        <w:pStyle w:val="2"/>
+      </w:pPr>
+      <w:bookmarkStart w:id="25" w:name="_Toc100514201"/>
+      <w:r>
+        <w:t>Тестирование</w:t>
+      </w:r>
+      <w:bookmarkEnd w:id="25"/>
     </w:p>
     <w:p>
       <w:pPr>
@@ -30251,6 +31331,92 @@
 <file path=word/numbering.xml><?xml version="1.0" encoding="utf-8"?>
 <w:numbering xmlns:wpc="http://schemas.microsoft.com/office/word/2010/wordprocessingCanvas" xmlns:cx="http://schemas.microsoft.com/office/drawing/2014/chartex" xmlns:cx1="http://schemas.microsoft.com/office/drawing/2015/9/8/chartex" xmlns:cx2="http://schemas.microsoft.com/office/drawing/2015/10/21/chartex" xmlns:cx3="http://schemas.microsoft.com/office/drawing/2016/5/9/chartex" xmlns:cx4="http://schemas.microsoft.com/office/drawing/2016/5/10/chartex" xmlns:cx5="http://schemas.microsoft.com/office/drawing/2016/5/11/chartex" xmlns:cx6="http://schemas.microsoft.com/office/drawing/2016/5/12/chartex" xmlns:cx7="http://schemas.microsoft.com/office/drawing/2016/5/13/chartex" xmlns:cx8="http://schemas.microsoft.com/office/drawing/2016/5/14/chartex" xmlns:mc="http://schemas.openxmlformats.org/markup-compatibility/2006" xmlns:aink="http://schemas.microsoft.com/office/drawing/2016/ink" xmlns:am3d="http://schemas.microsoft.com/office/drawing/2017/model3d" xmlns:o="urn:schemas-microsoft-com:office:office" xmlns:r="http://schemas.openxmlformats.org/officeDocument/2006/relationships" xmlns:m="http://schemas.openxmlformats.org/officeDocument/2006/math" xmlns:v="urn:schemas-microsoft-com:vml" xmlns:wp14="http://schemas.microsoft.com/office/word/2010/wordprocessingDrawing" xmlns:wp="http://schemas.openxmlformats.org/drawingml/2006/wordprocessingDrawing" xmlns:w10="urn:schemas-microsoft-com:office:word" xmlns:w="http://schemas.openxmlformats.org/wordprocessingml/2006/main" xmlns:w14="http://schemas.microsoft.com/office/word/2010/wordml" xmlns:w15="http://schemas.microsoft.com/office/word/2012/wordml" xmlns:w16cid="http://schemas.microsoft.com/office/word/2016/wordml/cid" xmlns:w16se="http://schemas.microsoft.com/office/word/2015/wordml/symex" xmlns:wpg="http://schemas.microsoft.com/office/word/2010/wordprocessingGroup" xmlns:wpi="http://schemas.microsoft.com/office/word/2010/wordprocessingInk" xmlns:wne="http://schemas.microsoft.com/office/word/2006/wordml" xmlns:wps="http://schemas.microsoft.com/office/word/2010/wordprocessingShape" mc:Ignorable="w14 w15 w16se w16cid wp14">
   <w:abstractNum w:abstractNumId="0" w15:restartNumberingAfterBreak="0">
+    <w:nsid w:val="17461D42"/>
+    <w:multiLevelType w:val="hybridMultilevel"/>
+    <w:tmpl w:val="639014FC"/>
+    <w:lvl w:ilvl="0" w:tplc="0419000F">
+      <w:start w:val="1"/>
+      <w:numFmt w:val="decimal"/>
+      <w:lvlText w:val="%1."/>
+      <w:lvlJc w:val="left"/>
+      <w:pPr>
+        <w:ind w:left="1429" w:hanging="360"/>
+      </w:pPr>
+    </w:lvl>
+    <w:lvl w:ilvl="1" w:tplc="04190019" w:tentative="1">
+      <w:start w:val="1"/>
+      <w:numFmt w:val="lowerLetter"/>
+      <w:lvlText w:val="%2."/>
+      <w:lvlJc w:val="left"/>
+      <w:pPr>
+        <w:ind w:left="2149" w:hanging="360"/>
+      </w:pPr>
+    </w:lvl>
+    <w:lvl w:ilvl="2" w:tplc="0419001B" w:tentative="1">
+      <w:start w:val="1"/>
+      <w:numFmt w:val="lowerRoman"/>
+      <w:lvlText w:val="%3."/>
+      <w:lvlJc w:val="right"/>
+      <w:pPr>
+        <w:ind w:left="2869" w:hanging="180"/>
+      </w:pPr>
+    </w:lvl>
+    <w:lvl w:ilvl="3" w:tplc="0419000F" w:tentative="1">
+      <w:start w:val="1"/>
+      <w:numFmt w:val="decimal"/>
+      <w:lvlText w:val="%4."/>
+      <w:lvlJc w:val="left"/>
+      <w:pPr>
+        <w:ind w:left="3589" w:hanging="360"/>
+      </w:pPr>
+    </w:lvl>
+    <w:lvl w:ilvl="4" w:tplc="04190019" w:tentative="1">
+      <w:start w:val="1"/>
+      <w:numFmt w:val="lowerLetter"/>
+      <w:lvlText w:val="%5."/>
+      <w:lvlJc w:val="left"/>
+      <w:pPr>
+        <w:ind w:left="4309" w:hanging="360"/>
+      </w:pPr>
+    </w:lvl>
+    <w:lvl w:ilvl="5" w:tplc="0419001B" w:tentative="1">
+      <w:start w:val="1"/>
+      <w:numFmt w:val="lowerRoman"/>
+      <w:lvlText w:val="%6."/>
+      <w:lvlJc w:val="right"/>
+      <w:pPr>
+        <w:ind w:left="5029" w:hanging="180"/>
+      </w:pPr>
+    </w:lvl>
+    <w:lvl w:ilvl="6" w:tplc="0419000F" w:tentative="1">
+      <w:start w:val="1"/>
+      <w:numFmt w:val="decimal"/>
+      <w:lvlText w:val="%7."/>
+      <w:lvlJc w:val="left"/>
+      <w:pPr>
+        <w:ind w:left="5749" w:hanging="360"/>
+      </w:pPr>
+    </w:lvl>
+    <w:lvl w:ilvl="7" w:tplc="04190019" w:tentative="1">
+      <w:start w:val="1"/>
+      <w:numFmt w:val="lowerLetter"/>
+      <w:lvlText w:val="%8."/>
+      <w:lvlJc w:val="left"/>
+      <w:pPr>
+        <w:ind w:left="6469" w:hanging="360"/>
+      </w:pPr>
+    </w:lvl>
+    <w:lvl w:ilvl="8" w:tplc="0419001B" w:tentative="1">
+      <w:start w:val="1"/>
+      <w:numFmt w:val="lowerRoman"/>
+      <w:lvlText w:val="%9."/>
+      <w:lvlJc w:val="right"/>
+      <w:pPr>
+        <w:ind w:left="7189" w:hanging="180"/>
+      </w:pPr>
+    </w:lvl>
+  </w:abstractNum>
+  <w:abstractNum w:abstractNumId="1" w15:restartNumberingAfterBreak="0">
     <w:nsid w:val="1CE64C32"/>
     <w:multiLevelType w:val="multilevel"/>
     <w:tmpl w:val="36129C20"/>
@@ -30364,7 +31530,7 @@
       </w:rPr>
     </w:lvl>
   </w:abstractNum>
-  <w:abstractNum w:abstractNumId="1" w15:restartNumberingAfterBreak="0">
+  <w:abstractNum w:abstractNumId="2" w15:restartNumberingAfterBreak="0">
     <w:nsid w:val="1DAD28E5"/>
     <w:multiLevelType w:val="hybridMultilevel"/>
     <w:tmpl w:val="437E9740"/>
@@ -30450,10 +31616,10 @@
       </w:pPr>
     </w:lvl>
   </w:abstractNum>
-  <w:abstractNum w:abstractNumId="2" w15:restartNumberingAfterBreak="0">
-    <w:nsid w:val="2B0E6EC0"/>
+  <w:abstractNum w:abstractNumId="3" w15:restartNumberingAfterBreak="0">
+    <w:nsid w:val="26A53F50"/>
     <w:multiLevelType w:val="hybridMultilevel"/>
-    <w:tmpl w:val="21D43670"/>
+    <w:tmpl w:val="46C2D04A"/>
     <w:lvl w:ilvl="0" w:tplc="04190001">
       <w:start w:val="1"/>
       <w:numFmt w:val="bullet"/>
@@ -30563,7 +31729,120 @@
       </w:rPr>
     </w:lvl>
   </w:abstractNum>
-  <w:abstractNum w:abstractNumId="3" w15:restartNumberingAfterBreak="0">
+  <w:abstractNum w:abstractNumId="4" w15:restartNumberingAfterBreak="0">
+    <w:nsid w:val="2B0E6EC0"/>
+    <w:multiLevelType w:val="hybridMultilevel"/>
+    <w:tmpl w:val="21D43670"/>
+    <w:lvl w:ilvl="0" w:tplc="04190001">
+      <w:start w:val="1"/>
+      <w:numFmt w:val="bullet"/>
+      <w:lvlText w:val=""/>
+      <w:lvlJc w:val="left"/>
+      <w:pPr>
+        <w:ind w:left="1429" w:hanging="360"/>
+      </w:pPr>
+      <w:rPr>
+        <w:rFonts w:ascii="Symbol" w:hAnsi="Symbol" w:hint="default"/>
+      </w:rPr>
+    </w:lvl>
+    <w:lvl w:ilvl="1" w:tplc="04190003" w:tentative="1">
+      <w:start w:val="1"/>
+      <w:numFmt w:val="bullet"/>
+      <w:lvlText w:val="o"/>
+      <w:lvlJc w:val="left"/>
+      <w:pPr>
+        <w:ind w:left="2149" w:hanging="360"/>
+      </w:pPr>
+      <w:rPr>
+        <w:rFonts w:ascii="Courier New" w:hAnsi="Courier New" w:cs="Courier New" w:hint="default"/>
+      </w:rPr>
+    </w:lvl>
+    <w:lvl w:ilvl="2" w:tplc="04190005" w:tentative="1">
+      <w:start w:val="1"/>
+      <w:numFmt w:val="bullet"/>
+      <w:lvlText w:val=""/>
+      <w:lvlJc w:val="left"/>
+      <w:pPr>
+        <w:ind w:left="2869" w:hanging="360"/>
+      </w:pPr>
+      <w:rPr>
+        <w:rFonts w:ascii="Wingdings" w:hAnsi="Wingdings" w:hint="default"/>
+      </w:rPr>
+    </w:lvl>
+    <w:lvl w:ilvl="3" w:tplc="04190001" w:tentative="1">
+      <w:start w:val="1"/>
+      <w:numFmt w:val="bullet"/>
+      <w:lvlText w:val=""/>
+      <w:lvlJc w:val="left"/>
+      <w:pPr>
+        <w:ind w:left="3589" w:hanging="360"/>
+      </w:pPr>
+      <w:rPr>
+        <w:rFonts w:ascii="Symbol" w:hAnsi="Symbol" w:hint="default"/>
+      </w:rPr>
+    </w:lvl>
+    <w:lvl w:ilvl="4" w:tplc="04190003" w:tentative="1">
+      <w:start w:val="1"/>
+      <w:numFmt w:val="bullet"/>
+      <w:lvlText w:val="o"/>
+      <w:lvlJc w:val="left"/>
+      <w:pPr>
+        <w:ind w:left="4309" w:hanging="360"/>
+      </w:pPr>
+      <w:rPr>
+        <w:rFonts w:ascii="Courier New" w:hAnsi="Courier New" w:cs="Courier New" w:hint="default"/>
+      </w:rPr>
+    </w:lvl>
+    <w:lvl w:ilvl="5" w:tplc="04190005" w:tentative="1">
+      <w:start w:val="1"/>
+      <w:numFmt w:val="bullet"/>
+      <w:lvlText w:val=""/>
+      <w:lvlJc w:val="left"/>
+      <w:pPr>
+        <w:ind w:left="5029" w:hanging="360"/>
+      </w:pPr>
+      <w:rPr>
+        <w:rFonts w:ascii="Wingdings" w:hAnsi="Wingdings" w:hint="default"/>
+      </w:rPr>
+    </w:lvl>
+    <w:lvl w:ilvl="6" w:tplc="04190001" w:tentative="1">
+      <w:start w:val="1"/>
+      <w:numFmt w:val="bullet"/>
+      <w:lvlText w:val=""/>
+      <w:lvlJc w:val="left"/>
+      <w:pPr>
+        <w:ind w:left="5749" w:hanging="360"/>
+      </w:pPr>
+      <w:rPr>
+        <w:rFonts w:ascii="Symbol" w:hAnsi="Symbol" w:hint="default"/>
+      </w:rPr>
+    </w:lvl>
+    <w:lvl w:ilvl="7" w:tplc="04190003" w:tentative="1">
+      <w:start w:val="1"/>
+      <w:numFmt w:val="bullet"/>
+      <w:lvlText w:val="o"/>
+      <w:lvlJc w:val="left"/>
+      <w:pPr>
+        <w:ind w:left="6469" w:hanging="360"/>
+      </w:pPr>
+      <w:rPr>
+        <w:rFonts w:ascii="Courier New" w:hAnsi="Courier New" w:cs="Courier New" w:hint="default"/>
+      </w:rPr>
+    </w:lvl>
+    <w:lvl w:ilvl="8" w:tplc="04190005" w:tentative="1">
+      <w:start w:val="1"/>
+      <w:numFmt w:val="bullet"/>
+      <w:lvlText w:val=""/>
+      <w:lvlJc w:val="left"/>
+      <w:pPr>
+        <w:ind w:left="7189" w:hanging="360"/>
+      </w:pPr>
+      <w:rPr>
+        <w:rFonts w:ascii="Wingdings" w:hAnsi="Wingdings" w:hint="default"/>
+      </w:rPr>
+    </w:lvl>
+  </w:abstractNum>
+  <w:abstractNum w:abstractNumId="5" w15:restartNumberingAfterBreak="0">
     <w:nsid w:val="336618CD"/>
     <w:multiLevelType w:val="multilevel"/>
     <w:tmpl w:val="4B8474EE"/>
@@ -30772,7 +32051,7 @@
       </w:rPr>
     </w:lvl>
   </w:abstractNum>
-  <w:abstractNum w:abstractNumId="4" w15:restartNumberingAfterBreak="0">
+  <w:abstractNum w:abstractNumId="6" w15:restartNumberingAfterBreak="0">
     <w:nsid w:val="52D91058"/>
     <w:multiLevelType w:val="hybridMultilevel"/>
     <w:tmpl w:val="32BCC5C0"/>
@@ -30862,7 +32141,7 @@
       </w:pPr>
     </w:lvl>
   </w:abstractNum>
-  <w:abstractNum w:abstractNumId="5" w15:restartNumberingAfterBreak="0">
+  <w:abstractNum w:abstractNumId="7" w15:restartNumberingAfterBreak="0">
     <w:nsid w:val="687527D2"/>
     <w:multiLevelType w:val="multilevel"/>
     <w:tmpl w:val="B712BB5C"/>
@@ -30976,38 +32255,133 @@
       </w:pPr>
     </w:lvl>
   </w:abstractNum>
+  <w:abstractNum w:abstractNumId="8" w15:restartNumberingAfterBreak="0">
+    <w:nsid w:val="79797C02"/>
+    <w:multiLevelType w:val="hybridMultilevel"/>
+    <w:tmpl w:val="343085C8"/>
+    <w:lvl w:ilvl="0" w:tplc="04190011">
+      <w:start w:val="1"/>
+      <w:numFmt w:val="decimal"/>
+      <w:lvlText w:val="%1)"/>
+      <w:lvlJc w:val="left"/>
+      <w:pPr>
+        <w:ind w:left="1429" w:hanging="360"/>
+      </w:pPr>
+    </w:lvl>
+    <w:lvl w:ilvl="1" w:tplc="04190019" w:tentative="1">
+      <w:start w:val="1"/>
+      <w:numFmt w:val="lowerLetter"/>
+      <w:lvlText w:val="%2."/>
+      <w:lvlJc w:val="left"/>
+      <w:pPr>
+        <w:ind w:left="2149" w:hanging="360"/>
+      </w:pPr>
+    </w:lvl>
+    <w:lvl w:ilvl="2" w:tplc="0419001B" w:tentative="1">
+      <w:start w:val="1"/>
+      <w:numFmt w:val="lowerRoman"/>
+      <w:lvlText w:val="%3."/>
+      <w:lvlJc w:val="right"/>
+      <w:pPr>
+        <w:ind w:left="2869" w:hanging="180"/>
+      </w:pPr>
+    </w:lvl>
+    <w:lvl w:ilvl="3" w:tplc="0419000F" w:tentative="1">
+      <w:start w:val="1"/>
+      <w:numFmt w:val="decimal"/>
+      <w:lvlText w:val="%4."/>
+      <w:lvlJc w:val="left"/>
+      <w:pPr>
+        <w:ind w:left="3589" w:hanging="360"/>
+      </w:pPr>
+    </w:lvl>
+    <w:lvl w:ilvl="4" w:tplc="04190019" w:tentative="1">
+      <w:start w:val="1"/>
+      <w:numFmt w:val="lowerLetter"/>
+      <w:lvlText w:val="%5."/>
+      <w:lvlJc w:val="left"/>
+      <w:pPr>
+        <w:ind w:left="4309" w:hanging="360"/>
+      </w:pPr>
+    </w:lvl>
+    <w:lvl w:ilvl="5" w:tplc="0419001B" w:tentative="1">
+      <w:start w:val="1"/>
+      <w:numFmt w:val="lowerRoman"/>
+      <w:lvlText w:val="%6."/>
+      <w:lvlJc w:val="right"/>
+      <w:pPr>
+        <w:ind w:left="5029" w:hanging="180"/>
+      </w:pPr>
+    </w:lvl>
+    <w:lvl w:ilvl="6" w:tplc="0419000F" w:tentative="1">
+      <w:start w:val="1"/>
+      <w:numFmt w:val="decimal"/>
+      <w:lvlText w:val="%7."/>
+      <w:lvlJc w:val="left"/>
+      <w:pPr>
+        <w:ind w:left="5749" w:hanging="360"/>
+      </w:pPr>
+    </w:lvl>
+    <w:lvl w:ilvl="7" w:tplc="04190019" w:tentative="1">
+      <w:start w:val="1"/>
+      <w:numFmt w:val="lowerLetter"/>
+      <w:lvlText w:val="%8."/>
+      <w:lvlJc w:val="left"/>
+      <w:pPr>
+        <w:ind w:left="6469" w:hanging="360"/>
+      </w:pPr>
+    </w:lvl>
+    <w:lvl w:ilvl="8" w:tplc="0419001B" w:tentative="1">
+      <w:start w:val="1"/>
+      <w:numFmt w:val="lowerRoman"/>
+      <w:lvlText w:val="%9."/>
+      <w:lvlJc w:val="right"/>
+      <w:pPr>
+        <w:ind w:left="7189" w:hanging="180"/>
+      </w:pPr>
+    </w:lvl>
+  </w:abstractNum>
   <w:num w:numId="1">
+    <w:abstractNumId w:val="6"/>
+  </w:num>
+  <w:num w:numId="2">
+    <w:abstractNumId w:val="1"/>
+  </w:num>
+  <w:num w:numId="3">
+    <w:abstractNumId w:val="5"/>
+  </w:num>
+  <w:num w:numId="4">
+    <w:abstractNumId w:val="5"/>
+  </w:num>
+  <w:num w:numId="5">
+    <w:abstractNumId w:val="5"/>
+  </w:num>
+  <w:num w:numId="6">
+    <w:abstractNumId w:val="5"/>
+  </w:num>
+  <w:num w:numId="7">
+    <w:abstractNumId w:val="5"/>
+  </w:num>
+  <w:num w:numId="8">
+    <w:abstractNumId w:val="5"/>
+  </w:num>
+  <w:num w:numId="9">
+    <w:abstractNumId w:val="7"/>
+  </w:num>
+  <w:num w:numId="10">
+    <w:abstractNumId w:val="2"/>
+  </w:num>
+  <w:num w:numId="11">
     <w:abstractNumId w:val="4"/>
   </w:num>
-  <w:num w:numId="2">
+  <w:num w:numId="12">
     <w:abstractNumId w:val="0"/>
   </w:num>
-  <w:num w:numId="3">
+  <w:num w:numId="13">
     <w:abstractNumId w:val="3"/>
   </w:num>
-  <w:num w:numId="4">
-    <w:abstractNumId w:val="3"/>
-  </w:num>
-  <w:num w:numId="5">
-    <w:abstractNumId w:val="3"/>
-  </w:num>
-  <w:num w:numId="6">
-    <w:abstractNumId w:val="3"/>
-  </w:num>
-  <w:num w:numId="7">
-    <w:abstractNumId w:val="3"/>
-  </w:num>
-  <w:num w:numId="8">
-    <w:abstractNumId w:val="3"/>
-  </w:num>
-  <w:num w:numId="9">
-    <w:abstractNumId w:val="5"/>
-  </w:num>
-  <w:num w:numId="10">
-    <w:abstractNumId w:val="1"/>
-  </w:num>
-  <w:num w:numId="11">
-    <w:abstractNumId w:val="2"/>
+  <w:num w:numId="14">
+    <w:abstractNumId w:val="8"/>
   </w:num>
 </w:numbering>
 </file>
@@ -32378,7 +33752,7 @@
 </file>
 
 <file path=customXml/itemProps1.xml><?xml version="1.0" encoding="utf-8"?>
-<ds:datastoreItem xmlns:ds="http://schemas.openxmlformats.org/officeDocument/2006/customXml" ds:itemID="{CE4460B4-B25C-4777-950A-F52F471FCF85}">
+<ds:datastoreItem xmlns:ds="http://schemas.openxmlformats.org/officeDocument/2006/customXml" ds:itemID="{474C5487-DB2C-4373-94B8-BEDFAD97A114}">
   <ds:schemaRefs>
     <ds:schemaRef ds:uri="http://schemas.openxmlformats.org/officeDocument/2006/bibliography"/>
   </ds:schemaRefs>

</xml_diff>